<commit_message>
Deployed 9293629 with MkDocs version: 1.4.2
</commit_message>
<xml_diff>
--- a/1. Introductory/ASA-IFM/1. Derivatives/Julian Help/3. Options.docx
+++ b/1. Introductory/ASA-IFM/1. Derivatives/Julian Help/3. Options.docx
@@ -1348,7 +1348,27 @@
           <w:szCs w:val="22"/>
         </w:rPr>
         <w:tab/>
-        <w:t>p_0 – c_0 &amp;= Ke^{-rt} – F_0^P \\</w:t>
+        <w:t xml:space="preserve">p_0 – c_0 &amp;= </w:t>
+      </w:r>
+      <w:proofErr w:type="spellStart"/>
+      <w:r>
+        <w:rPr>
+          <w:rFonts w:ascii="Calibri" w:hAnsi="Calibri" w:cs="Calibri"/>
+          <w:color w:val="FF0000"/>
+          <w:sz w:val="22"/>
+          <w:szCs w:val="22"/>
+        </w:rPr>
+        <w:t>Ke</w:t>
+      </w:r>
+      <w:proofErr w:type="spellEnd"/>
+      <w:r>
+        <w:rPr>
+          <w:rFonts w:ascii="Calibri" w:hAnsi="Calibri" w:cs="Calibri"/>
+          <w:color w:val="FF0000"/>
+          <w:sz w:val="22"/>
+          <w:szCs w:val="22"/>
+        </w:rPr>
+        <w:t>^{-rt} – F_0^P \\</w:t>
       </w:r>
     </w:p>
     <w:p>
@@ -1370,7 +1390,27 @@
           <w:szCs w:val="22"/>
         </w:rPr>
         <w:tab/>
-        <w:t>p_0 &amp;= c_0 + Ke^{-rt} – F_0^P</w:t>
+        <w:t xml:space="preserve">p_0 &amp;= c_0 + </w:t>
+      </w:r>
+      <w:proofErr w:type="spellStart"/>
+      <w:r>
+        <w:rPr>
+          <w:rFonts w:ascii="Calibri" w:hAnsi="Calibri" w:cs="Calibri"/>
+          <w:color w:val="FF0000"/>
+          <w:sz w:val="22"/>
+          <w:szCs w:val="22"/>
+        </w:rPr>
+        <w:t>Ke</w:t>
+      </w:r>
+      <w:proofErr w:type="spellEnd"/>
+      <w:r>
+        <w:rPr>
+          <w:rFonts w:ascii="Calibri" w:hAnsi="Calibri" w:cs="Calibri"/>
+          <w:color w:val="FF0000"/>
+          <w:sz w:val="22"/>
+          <w:szCs w:val="22"/>
+        </w:rPr>
+        <w:t>^{-rt} – F_0^P</w:t>
       </w:r>
     </w:p>
     <w:p>
@@ -1807,1107 +1847,6 @@
         <w:spacing w:before="0" w:beforeAutospacing="0" w:after="0" w:afterAutospacing="0"/>
         <w:rPr>
           <w:rFonts w:ascii="Calibri" w:hAnsi="Calibri" w:cs="Calibri"/>
-          <w:color w:val="FF0000"/>
-          <w:sz w:val="22"/>
-          <w:szCs w:val="22"/>
-        </w:rPr>
-      </w:pPr>
-    </w:p>
-    <w:p>
-      <w:pPr>
-        <w:pStyle w:val="NormalWeb"/>
-        <w:spacing w:before="0" w:beforeAutospacing="0" w:after="0" w:afterAutospacing="0"/>
-        <w:rPr>
-          <w:rFonts w:ascii="Calibri" w:hAnsi="Calibri" w:cs="Calibri"/>
-          <w:color w:val="FF0000"/>
-          <w:sz w:val="22"/>
-          <w:szCs w:val="22"/>
-        </w:rPr>
-      </w:pPr>
-    </w:p>
-    <w:p>
-      <w:pPr>
-        <w:pStyle w:val="NormalWeb"/>
-        <w:spacing w:before="0" w:beforeAutospacing="0" w:after="0" w:afterAutospacing="0"/>
-        <w:rPr>
-          <w:rFonts w:ascii="Cambria" w:hAnsi="Cambria" w:cs="Calibri"/>
-          <w:color w:val="000000"/>
-          <w:sz w:val="22"/>
-          <w:szCs w:val="22"/>
-        </w:rPr>
-      </w:pPr>
-    </w:p>
-    <w:p>
-      <w:pPr>
-        <w:pStyle w:val="Heading1"/>
-        <w:rPr>
-          <w:rFonts w:ascii="Calibri" w:hAnsi="Calibri" w:cs="Calibri"/>
-          <w:color w:val="201F1E"/>
-        </w:rPr>
-      </w:pPr>
-      <w:r>
-        <w:rPr>
-          <w:rFonts w:ascii="Calibri" w:hAnsi="Calibri" w:cs="Calibri"/>
-          <w:color w:val="201F1E"/>
-        </w:rPr>
-        <w:t>Synthetic Positions</w:t>
-      </w:r>
-    </w:p>
-    <w:p>
-      <w:pPr>
-        <w:numPr>
-          <w:ilvl w:val="0"/>
-          <w:numId w:val="14"/>
-        </w:numPr>
-        <w:textAlignment w:val="center"/>
-        <w:rPr>
-          <w:rFonts w:ascii="Calibri" w:hAnsi="Calibri" w:cs="Calibri"/>
-          <w:color w:val="000000"/>
-          <w:sz w:val="22"/>
-          <w:szCs w:val="22"/>
-        </w:rPr>
-      </w:pPr>
-      <w:r>
-        <w:rPr>
-          <w:rFonts w:ascii="Cambria" w:hAnsi="Cambria" w:cs="Calibri"/>
-          <w:color w:val="000000"/>
-          <w:sz w:val="22"/>
-          <w:szCs w:val="22"/>
-        </w:rPr>
-        <w:t xml:space="preserve">Note that put call parity uses a </w:t>
-      </w:r>
-      <w:r>
-        <w:rPr>
-          <w:rFonts w:ascii="Cambria" w:hAnsi="Cambria" w:cs="Calibri"/>
-          <w:b/>
-          <w:bCs/>
-          <w:color w:val="000000"/>
-          <w:sz w:val="22"/>
-          <w:szCs w:val="22"/>
-        </w:rPr>
-        <w:t>Cashflow Perspective</w:t>
-      </w:r>
-      <w:r>
-        <w:rPr>
-          <w:rFonts w:ascii="Cambria" w:hAnsi="Cambria" w:cs="Calibri"/>
-          <w:color w:val="000000"/>
-          <w:sz w:val="22"/>
-          <w:szCs w:val="22"/>
-        </w:rPr>
-        <w:t xml:space="preserve"> at time 0:</w:t>
-      </w:r>
-    </w:p>
-    <w:p>
-      <w:pPr>
-        <w:numPr>
-          <w:ilvl w:val="1"/>
-          <w:numId w:val="14"/>
-        </w:numPr>
-        <w:textAlignment w:val="center"/>
-        <w:rPr>
-          <w:rFonts w:ascii="Calibri" w:hAnsi="Calibri" w:cs="Calibri"/>
-          <w:sz w:val="22"/>
-          <w:szCs w:val="22"/>
-        </w:rPr>
-      </w:pPr>
-      <w:r>
-        <w:rPr>
-          <w:rFonts w:ascii="Cambria" w:hAnsi="Cambria" w:cs="Calibri"/>
-          <w:b/>
-          <w:bCs/>
-          <w:color w:val="000000"/>
-          <w:sz w:val="22"/>
-          <w:szCs w:val="22"/>
-        </w:rPr>
-        <w:t>Negative Cashflow</w:t>
-      </w:r>
-      <w:r>
-        <w:rPr>
-          <w:rFonts w:ascii="Cambria" w:hAnsi="Cambria" w:cs="Calibri"/>
-          <w:color w:val="000000"/>
-          <w:sz w:val="22"/>
-          <w:szCs w:val="22"/>
-        </w:rPr>
-        <w:t xml:space="preserve"> → Cash outflow → Buy</w:t>
-      </w:r>
-    </w:p>
-    <w:p>
-      <w:pPr>
-        <w:numPr>
-          <w:ilvl w:val="1"/>
-          <w:numId w:val="14"/>
-        </w:numPr>
-        <w:textAlignment w:val="center"/>
-        <w:rPr>
-          <w:rFonts w:ascii="Calibri" w:hAnsi="Calibri" w:cs="Calibri"/>
-          <w:sz w:val="22"/>
-          <w:szCs w:val="22"/>
-        </w:rPr>
-      </w:pPr>
-      <w:r>
-        <w:rPr>
-          <w:rFonts w:ascii="Cambria" w:hAnsi="Cambria" w:cs="Calibri"/>
-          <w:b/>
-          <w:bCs/>
-          <w:color w:val="000000"/>
-          <w:sz w:val="22"/>
-          <w:szCs w:val="22"/>
-        </w:rPr>
-        <w:t>Positive Cashflow</w:t>
-      </w:r>
-      <w:r>
-        <w:rPr>
-          <w:rFonts w:ascii="Cambria" w:hAnsi="Cambria" w:cs="Calibri"/>
-          <w:color w:val="000000"/>
-          <w:sz w:val="22"/>
-          <w:szCs w:val="22"/>
-        </w:rPr>
-        <w:t xml:space="preserve"> → Cash Inflow → Sell</w:t>
-      </w:r>
-    </w:p>
-    <w:p>
-      <w:pPr>
-        <w:numPr>
-          <w:ilvl w:val="0"/>
-          <w:numId w:val="14"/>
-        </w:numPr>
-        <w:textAlignment w:val="center"/>
-        <w:rPr>
-          <w:rFonts w:ascii="Calibri" w:hAnsi="Calibri" w:cs="Calibri"/>
-          <w:color w:val="000000"/>
-          <w:sz w:val="22"/>
-          <w:szCs w:val="22"/>
-        </w:rPr>
-      </w:pPr>
-      <w:r>
-        <w:rPr>
-          <w:rFonts w:ascii="Cambria" w:hAnsi="Cambria" w:cs="Calibri"/>
-          <w:color w:val="000000"/>
-          <w:sz w:val="22"/>
-          <w:szCs w:val="22"/>
-        </w:rPr>
-        <w:t xml:space="preserve">By </w:t>
-      </w:r>
-      <w:r>
-        <w:rPr>
-          <w:rFonts w:ascii="Cambria" w:hAnsi="Cambria" w:cs="Calibri"/>
-          <w:b/>
-          <w:bCs/>
-          <w:color w:val="000000"/>
-          <w:sz w:val="22"/>
-          <w:szCs w:val="22"/>
-        </w:rPr>
-        <w:t>re-arranging the equations</w:t>
-      </w:r>
-      <w:r>
-        <w:rPr>
-          <w:rFonts w:ascii="Cambria" w:hAnsi="Cambria" w:cs="Calibri"/>
-          <w:color w:val="000000"/>
-          <w:sz w:val="22"/>
-          <w:szCs w:val="22"/>
-        </w:rPr>
-        <w:t xml:space="preserve"> to match the </w:t>
-      </w:r>
-      <w:r>
-        <w:rPr>
-          <w:rFonts w:ascii="Cambria" w:hAnsi="Cambria" w:cs="Calibri"/>
-          <w:b/>
-          <w:bCs/>
-          <w:color w:val="000000"/>
-          <w:sz w:val="22"/>
-          <w:szCs w:val="22"/>
-        </w:rPr>
-        <w:t>initial cashflow</w:t>
-      </w:r>
-      <w:r>
-        <w:rPr>
-          <w:rFonts w:ascii="Cambria" w:hAnsi="Cambria" w:cs="Calibri"/>
-          <w:color w:val="000000"/>
-          <w:sz w:val="22"/>
-          <w:szCs w:val="22"/>
-        </w:rPr>
-        <w:t xml:space="preserve"> of any position on the LHS, the RHS will produce the initial cashflow of </w:t>
-      </w:r>
-      <w:r>
-        <w:rPr>
-          <w:rFonts w:ascii="Cambria" w:hAnsi="Cambria" w:cs="Calibri"/>
-          <w:b/>
-          <w:bCs/>
-          <w:color w:val="000000"/>
-          <w:sz w:val="22"/>
-          <w:szCs w:val="22"/>
-        </w:rPr>
-        <w:t>any replicating portfolio</w:t>
-      </w:r>
-    </w:p>
-    <w:p>
-      <w:pPr>
-        <w:pStyle w:val="NormalWeb"/>
-        <w:spacing w:before="0" w:beforeAutospacing="0" w:after="0" w:afterAutospacing="0"/>
-        <w:rPr>
-          <w:rFonts w:ascii="Cambria" w:hAnsi="Cambria" w:cs="Calibri"/>
-          <w:color w:val="000000"/>
-          <w:sz w:val="22"/>
-          <w:szCs w:val="22"/>
-        </w:rPr>
-      </w:pPr>
-      <w:r>
-        <w:rPr>
-          <w:rFonts w:ascii="Cambria" w:hAnsi="Cambria" w:cs="Calibri"/>
-          <w:color w:val="000000"/>
-          <w:sz w:val="22"/>
-          <w:szCs w:val="22"/>
-        </w:rPr>
-        <w:t> </w:t>
-      </w:r>
-    </w:p>
-    <w:p>
-      <w:pPr>
-        <w:pStyle w:val="NormalWeb"/>
-        <w:spacing w:before="0" w:beforeAutospacing="0" w:after="0" w:afterAutospacing="0"/>
-        <w:rPr>
-          <w:rFonts w:ascii="Cambria" w:hAnsi="Cambria" w:cs="Calibri"/>
-          <w:color w:val="000000"/>
-          <w:sz w:val="22"/>
-          <w:szCs w:val="22"/>
-        </w:rPr>
-      </w:pPr>
-      <w:r>
-        <w:rPr>
-          <w:rFonts w:ascii="Cambria" w:hAnsi="Cambria" w:cs="Calibri"/>
-          <w:b/>
-          <w:bCs/>
-          <w:color w:val="000000"/>
-          <w:sz w:val="22"/>
-          <w:szCs w:val="22"/>
-        </w:rPr>
-        <w:t>Common Synthetic Positions</w:t>
-      </w:r>
-    </w:p>
-    <w:p>
-      <w:pPr>
-        <w:pStyle w:val="NormalWeb"/>
-        <w:spacing w:before="0" w:beforeAutospacing="0" w:after="0" w:afterAutospacing="0"/>
-        <w:rPr>
-          <w:rFonts w:ascii="Calibri" w:hAnsi="Calibri" w:cs="Calibri"/>
-          <w:sz w:val="22"/>
-          <w:szCs w:val="22"/>
-        </w:rPr>
-      </w:pPr>
-      <w:r>
-        <w:rPr>
-          <w:rFonts w:ascii="Calibri" w:hAnsi="Calibri" w:cs="Calibri"/>
-          <w:noProof/>
-          <w:sz w:val="22"/>
-          <w:szCs w:val="22"/>
-        </w:rPr>
-        <w:drawing>
-          <wp:inline distT="0" distB="0" distL="0" distR="0" wp14:anchorId="49B41DCF" wp14:editId="0671A075">
-            <wp:extent cx="5943600" cy="2957830"/>
-            <wp:effectExtent l="0" t="0" r="0" b="0"/>
-            <wp:docPr id="72" name="Picture 72" descr="Symthetic Position &#10;Long &#10;-co = -po + Ke &#10;Put &#10;-po — —co - + &#10;Kerr —po + co — Fop &#10;Treasury &#10;FOP SO &#10;Non-Dividend Stock &#10;—SO ¯ &#10;Dividend Stock &#10;Continuous Dividend &#10;—So &#10;CO - + PO &#10;— so - PV(D) &#10;+ PO + PV(D) &#10;Soe¯rq &#10;—So — Ke-rt + PO) &#10;Short &#10;co = po — Ke-rt + FOP &#10;¯ ¯ FOP &#10;Kerr = po — co + FOP &#10;so-co + Ke-rt —po &#10;FOP —so — PV(D) &#10;so + —po + PV(D) &#10;FOP Soe—rq &#10;so erq(co + Re-rt — PO) "/>
-            <wp:cNvGraphicFramePr>
-              <a:graphicFrameLocks xmlns:a="http://schemas.openxmlformats.org/drawingml/2006/main" noChangeAspect="1"/>
-            </wp:cNvGraphicFramePr>
-            <a:graphic xmlns:a="http://schemas.openxmlformats.org/drawingml/2006/main">
-              <a:graphicData uri="http://schemas.openxmlformats.org/drawingml/2006/picture">
-                <pic:pic xmlns:pic="http://schemas.openxmlformats.org/drawingml/2006/picture">
-                  <pic:nvPicPr>
-                    <pic:cNvPr id="0" name="Picture 140" descr="Symthetic Position &#10;Long &#10;-co = -po + Ke &#10;Put &#10;-po — —co - + &#10;Kerr —po + co — Fop &#10;Treasury &#10;FOP SO &#10;Non-Dividend Stock &#10;—SO ¯ &#10;Dividend Stock &#10;Continuous Dividend &#10;—So &#10;CO - + PO &#10;— so - PV(D) &#10;+ PO + PV(D) &#10;Soe¯rq &#10;—So — Ke-rt + PO) &#10;Short &#10;co = po — Ke-rt + FOP &#10;¯ ¯ FOP &#10;Kerr = po — co + FOP &#10;so-co + Ke-rt —po &#10;FOP —so — PV(D) &#10;so + —po + PV(D) &#10;FOP Soe—rq &#10;so erq(co + Re-rt — PO) "/>
-                    <pic:cNvPicPr>
-                      <a:picLocks noChangeAspect="1" noChangeArrowheads="1"/>
-                    </pic:cNvPicPr>
-                  </pic:nvPicPr>
-                  <pic:blipFill>
-                    <a:blip r:embed="rId10">
-                      <a:extLst>
-                        <a:ext uri="{28A0092B-C50C-407E-A947-70E740481C1C}">
-                          <a14:useLocalDpi xmlns:a14="http://schemas.microsoft.com/office/drawing/2010/main" val="0"/>
-                        </a:ext>
-                      </a:extLst>
-                    </a:blip>
-                    <a:srcRect/>
-                    <a:stretch>
-                      <a:fillRect/>
-                    </a:stretch>
-                  </pic:blipFill>
-                  <pic:spPr bwMode="auto">
-                    <a:xfrm>
-                      <a:off x="0" y="0"/>
-                      <a:ext cx="5943600" cy="2957830"/>
-                    </a:xfrm>
-                    <a:prstGeom prst="rect">
-                      <a:avLst/>
-                    </a:prstGeom>
-                    <a:noFill/>
-                    <a:ln>
-                      <a:noFill/>
-                    </a:ln>
-                  </pic:spPr>
-                </pic:pic>
-              </a:graphicData>
-            </a:graphic>
-          </wp:inline>
-        </w:drawing>
-      </w:r>
-    </w:p>
-    <w:p>
-      <w:pPr>
-        <w:pStyle w:val="NormalWeb"/>
-        <w:spacing w:before="0" w:beforeAutospacing="0" w:after="0" w:afterAutospacing="0"/>
-        <w:rPr>
-          <w:rFonts w:ascii="Cambria" w:hAnsi="Cambria" w:cs="Calibri"/>
-          <w:color w:val="000000"/>
-          <w:sz w:val="22"/>
-          <w:szCs w:val="22"/>
-        </w:rPr>
-      </w:pPr>
-      <w:r>
-        <w:rPr>
-          <w:rFonts w:ascii="Cambria" w:hAnsi="Cambria" w:cs="Calibri"/>
-          <w:color w:val="000000"/>
-          <w:sz w:val="22"/>
-          <w:szCs w:val="22"/>
-        </w:rPr>
-        <w:t> </w:t>
-      </w:r>
-      <w:r>
-        <w:rPr>
-          <w:rFonts w:ascii="Calibri" w:hAnsi="Calibri" w:cs="Calibri"/>
-          <w:color w:val="FF0000"/>
-          <w:sz w:val="22"/>
-          <w:szCs w:val="22"/>
-        </w:rPr>
-        <w:t>SKIP</w:t>
-      </w:r>
-    </w:p>
-    <w:p>
-      <w:pPr>
-        <w:pStyle w:val="Heading1"/>
-        <w:rPr>
-          <w:rFonts w:ascii="Calibri" w:hAnsi="Calibri" w:cs="Calibri"/>
-        </w:rPr>
-      </w:pPr>
-      <w:r>
-        <w:rPr>
-          <w:rFonts w:ascii="Calibri" w:hAnsi="Calibri" w:cs="Calibri"/>
-        </w:rPr>
-        <w:t>Multiple Put Call Parity</w:t>
-      </w:r>
-    </w:p>
-    <w:p>
-      <w:pPr>
-        <w:numPr>
-          <w:ilvl w:val="0"/>
-          <w:numId w:val="15"/>
-        </w:numPr>
-        <w:textAlignment w:val="center"/>
-        <w:rPr>
-          <w:rFonts w:ascii="Calibri" w:hAnsi="Calibri" w:cs="Calibri"/>
-          <w:color w:val="000000"/>
-          <w:sz w:val="22"/>
-          <w:szCs w:val="22"/>
-        </w:rPr>
-      </w:pPr>
-      <w:r>
-        <w:rPr>
-          <w:rFonts w:ascii="Cambria" w:hAnsi="Cambria" w:cs="Calibri"/>
-          <w:color w:val="000000"/>
-          <w:sz w:val="22"/>
-          <w:szCs w:val="22"/>
-        </w:rPr>
-        <w:t xml:space="preserve">If you are given Option prices at different dates but with the </w:t>
-      </w:r>
-      <w:r>
-        <w:rPr>
-          <w:rFonts w:ascii="Cambria" w:hAnsi="Cambria" w:cs="Calibri"/>
-          <w:b/>
-          <w:bCs/>
-          <w:color w:val="000000"/>
-          <w:sz w:val="22"/>
-          <w:szCs w:val="22"/>
-        </w:rPr>
-        <w:t>SAME MATURITY</w:t>
-      </w:r>
-      <w:r>
-        <w:rPr>
-          <w:rFonts w:ascii="Cambria" w:hAnsi="Cambria" w:cs="Calibri"/>
-          <w:color w:val="000000"/>
-          <w:sz w:val="22"/>
-          <w:szCs w:val="22"/>
-        </w:rPr>
-        <w:t xml:space="preserve">, then PCP can be used to solve for the </w:t>
-      </w:r>
-      <w:proofErr w:type="gramStart"/>
-      <w:r>
-        <w:rPr>
-          <w:rFonts w:ascii="Cambria" w:hAnsi="Cambria" w:cs="Calibri"/>
-          <w:color w:val="000000"/>
-          <w:sz w:val="22"/>
-          <w:szCs w:val="22"/>
-        </w:rPr>
-        <w:t>risk free</w:t>
-      </w:r>
-      <w:proofErr w:type="gramEnd"/>
-      <w:r>
-        <w:rPr>
-          <w:rFonts w:ascii="Cambria" w:hAnsi="Cambria" w:cs="Calibri"/>
-          <w:color w:val="000000"/>
-          <w:sz w:val="22"/>
-          <w:szCs w:val="22"/>
-        </w:rPr>
-        <w:t xml:space="preserve"> rate</w:t>
-      </w:r>
-    </w:p>
-    <w:p>
-      <w:pPr>
-        <w:pStyle w:val="NormalWeb"/>
-        <w:spacing w:before="0" w:beforeAutospacing="0" w:after="0" w:afterAutospacing="0"/>
-        <w:rPr>
-          <w:rFonts w:ascii="Calibri" w:hAnsi="Calibri" w:cs="Calibri"/>
-          <w:color w:val="FF0000"/>
-          <w:sz w:val="22"/>
-          <w:szCs w:val="22"/>
-        </w:rPr>
-      </w:pPr>
-      <w:r>
-        <w:rPr>
-          <w:rFonts w:ascii="Calibri" w:hAnsi="Calibri" w:cs="Calibri"/>
-          <w:color w:val="FF0000"/>
-          <w:sz w:val="22"/>
-          <w:szCs w:val="22"/>
-        </w:rPr>
-        <w:t>$$</w:t>
-      </w:r>
-    </w:p>
-    <w:p>
-      <w:pPr>
-        <w:pStyle w:val="NormalWeb"/>
-        <w:spacing w:before="0" w:beforeAutospacing="0" w:after="0" w:afterAutospacing="0"/>
-        <w:rPr>
-          <w:rFonts w:ascii="Calibri" w:hAnsi="Calibri" w:cs="Calibri"/>
-          <w:color w:val="FF0000"/>
-          <w:sz w:val="22"/>
-          <w:szCs w:val="22"/>
-        </w:rPr>
-      </w:pPr>
-      <w:r>
-        <w:rPr>
-          <w:rFonts w:ascii="Calibri" w:hAnsi="Calibri" w:cs="Calibri"/>
-          <w:color w:val="FF0000"/>
-          <w:sz w:val="22"/>
-          <w:szCs w:val="22"/>
-        </w:rPr>
-        <w:t>\</w:t>
-      </w:r>
-      <w:proofErr w:type="gramStart"/>
-      <w:r>
-        <w:rPr>
-          <w:rFonts w:ascii="Calibri" w:hAnsi="Calibri" w:cs="Calibri"/>
-          <w:color w:val="FF0000"/>
-          <w:sz w:val="22"/>
-          <w:szCs w:val="22"/>
-        </w:rPr>
-        <w:t>begin</w:t>
-      </w:r>
-      <w:proofErr w:type="gramEnd"/>
-      <w:r>
-        <w:rPr>
-          <w:rFonts w:ascii="Calibri" w:hAnsi="Calibri" w:cs="Calibri"/>
-          <w:color w:val="FF0000"/>
-          <w:sz w:val="22"/>
-          <w:szCs w:val="22"/>
-        </w:rPr>
-        <w:t>{align</w:t>
-      </w:r>
-      <w:r>
-        <w:rPr>
-          <w:rFonts w:ascii="Calibri" w:hAnsi="Calibri" w:cs="Calibri"/>
-          <w:color w:val="FF0000"/>
-          <w:sz w:val="22"/>
-          <w:szCs w:val="22"/>
-        </w:rPr>
-        <w:t>*</w:t>
-      </w:r>
-      <w:r>
-        <w:rPr>
-          <w:rFonts w:ascii="Calibri" w:hAnsi="Calibri" w:cs="Calibri"/>
-          <w:color w:val="FF0000"/>
-          <w:sz w:val="22"/>
-          <w:szCs w:val="22"/>
-        </w:rPr>
-        <w:t>}</w:t>
-      </w:r>
-    </w:p>
-    <w:p>
-      <w:pPr>
-        <w:pStyle w:val="NormalWeb"/>
-        <w:spacing w:before="0" w:beforeAutospacing="0" w:after="0" w:afterAutospacing="0"/>
-        <w:rPr>
-          <w:rFonts w:ascii="Calibri" w:hAnsi="Calibri" w:cs="Calibri"/>
-          <w:color w:val="FF0000"/>
-          <w:sz w:val="22"/>
-          <w:szCs w:val="22"/>
-        </w:rPr>
-      </w:pPr>
-      <w:r>
-        <w:rPr>
-          <w:rFonts w:ascii="Calibri" w:hAnsi="Calibri" w:cs="Calibri"/>
-          <w:color w:val="FF0000"/>
-          <w:sz w:val="22"/>
-          <w:szCs w:val="22"/>
-        </w:rPr>
-        <w:tab/>
-        <w:t>p</w:t>
-      </w:r>
-      <w:proofErr w:type="gramStart"/>
-      <w:r>
-        <w:rPr>
-          <w:rFonts w:ascii="Calibri" w:hAnsi="Calibri" w:cs="Calibri"/>
-          <w:color w:val="FF0000"/>
-          <w:sz w:val="22"/>
-          <w:szCs w:val="22"/>
-        </w:rPr>
-        <w:t>_{</w:t>
-      </w:r>
-      <w:proofErr w:type="gramEnd"/>
-      <w:r>
-        <w:rPr>
-          <w:rFonts w:ascii="Calibri" w:hAnsi="Calibri" w:cs="Calibri"/>
-          <w:color w:val="FF0000"/>
-          <w:sz w:val="22"/>
-          <w:szCs w:val="22"/>
-        </w:rPr>
-        <w:t>0, T} – c_{o, T} &amp;= Ke^{-rT} – S_0 \\</w:t>
-      </w:r>
-    </w:p>
-    <w:p>
-      <w:pPr>
-        <w:pStyle w:val="NormalWeb"/>
-        <w:spacing w:before="0" w:beforeAutospacing="0" w:after="0" w:afterAutospacing="0"/>
-        <w:rPr>
-          <w:rFonts w:ascii="Calibri" w:hAnsi="Calibri" w:cs="Calibri"/>
-          <w:color w:val="FF0000"/>
-          <w:sz w:val="22"/>
-          <w:szCs w:val="22"/>
-        </w:rPr>
-      </w:pPr>
-      <w:r>
-        <w:rPr>
-          <w:rFonts w:ascii="Calibri" w:hAnsi="Calibri" w:cs="Calibri"/>
-          <w:color w:val="FF0000"/>
-          <w:sz w:val="22"/>
-          <w:szCs w:val="22"/>
-        </w:rPr>
-        <w:tab/>
-        <w:t>p</w:t>
-      </w:r>
-      <w:proofErr w:type="gramStart"/>
-      <w:r>
-        <w:rPr>
-          <w:rFonts w:ascii="Calibri" w:hAnsi="Calibri" w:cs="Calibri"/>
-          <w:color w:val="FF0000"/>
-          <w:sz w:val="22"/>
-          <w:szCs w:val="22"/>
-        </w:rPr>
-        <w:t>_{</w:t>
-      </w:r>
-      <w:proofErr w:type="gramEnd"/>
-      <w:r>
-        <w:rPr>
-          <w:rFonts w:ascii="Calibri" w:hAnsi="Calibri" w:cs="Calibri"/>
-          <w:color w:val="FF0000"/>
-          <w:sz w:val="22"/>
-          <w:szCs w:val="22"/>
-        </w:rPr>
-        <w:t>t, T} – c_{t, T} &amp;= Ke^{-r(T-t)} – S_</w:t>
-      </w:r>
-      <w:r>
-        <w:rPr>
-          <w:rFonts w:ascii="Calibri" w:hAnsi="Calibri" w:cs="Calibri"/>
-          <w:color w:val="FF0000"/>
-          <w:sz w:val="22"/>
-          <w:szCs w:val="22"/>
-        </w:rPr>
-        <w:t>t</w:t>
-      </w:r>
-    </w:p>
-    <w:p>
-      <w:pPr>
-        <w:pStyle w:val="NormalWeb"/>
-        <w:spacing w:before="0" w:beforeAutospacing="0" w:after="0" w:afterAutospacing="0"/>
-        <w:rPr>
-          <w:rFonts w:ascii="Calibri" w:hAnsi="Calibri" w:cs="Calibri"/>
-          <w:color w:val="FF0000"/>
-          <w:sz w:val="22"/>
-          <w:szCs w:val="22"/>
-        </w:rPr>
-      </w:pPr>
-      <w:r>
-        <w:rPr>
-          <w:rFonts w:ascii="Calibri" w:hAnsi="Calibri" w:cs="Calibri"/>
-          <w:color w:val="FF0000"/>
-          <w:sz w:val="22"/>
-          <w:szCs w:val="22"/>
-        </w:rPr>
-        <w:t>\</w:t>
-      </w:r>
-      <w:proofErr w:type="gramStart"/>
-      <w:r>
-        <w:rPr>
-          <w:rFonts w:ascii="Calibri" w:hAnsi="Calibri" w:cs="Calibri"/>
-          <w:color w:val="FF0000"/>
-          <w:sz w:val="22"/>
-          <w:szCs w:val="22"/>
-        </w:rPr>
-        <w:t>end</w:t>
-      </w:r>
-      <w:proofErr w:type="gramEnd"/>
-      <w:r>
-        <w:rPr>
-          <w:rFonts w:ascii="Calibri" w:hAnsi="Calibri" w:cs="Calibri"/>
-          <w:color w:val="FF0000"/>
-          <w:sz w:val="22"/>
-          <w:szCs w:val="22"/>
-        </w:rPr>
-        <w:t>{align</w:t>
-      </w:r>
-      <w:r>
-        <w:rPr>
-          <w:rFonts w:ascii="Calibri" w:hAnsi="Calibri" w:cs="Calibri"/>
-          <w:color w:val="FF0000"/>
-          <w:sz w:val="22"/>
-          <w:szCs w:val="22"/>
-        </w:rPr>
-        <w:t>*</w:t>
-      </w:r>
-      <w:r>
-        <w:rPr>
-          <w:rFonts w:ascii="Calibri" w:hAnsi="Calibri" w:cs="Calibri"/>
-          <w:color w:val="FF0000"/>
-          <w:sz w:val="22"/>
-          <w:szCs w:val="22"/>
-        </w:rPr>
-        <w:t>}</w:t>
-      </w:r>
-    </w:p>
-    <w:p>
-      <w:pPr>
-        <w:pStyle w:val="NormalWeb"/>
-        <w:spacing w:before="0" w:beforeAutospacing="0" w:after="0" w:afterAutospacing="0"/>
-        <w:rPr>
-          <w:rFonts w:ascii="Cambria" w:hAnsi="Cambria" w:cs="Calibri"/>
-          <w:color w:val="000000"/>
-          <w:sz w:val="22"/>
-          <w:szCs w:val="22"/>
-        </w:rPr>
-      </w:pPr>
-      <w:r>
-        <w:rPr>
-          <w:rFonts w:ascii="Calibri" w:hAnsi="Calibri" w:cs="Calibri"/>
-          <w:color w:val="FF0000"/>
-          <w:sz w:val="22"/>
-          <w:szCs w:val="22"/>
-        </w:rPr>
-        <w:t>$$</w:t>
-      </w:r>
-    </w:p>
-    <w:p>
-      <w:pPr>
-        <w:pStyle w:val="NormalWeb"/>
-        <w:spacing w:before="0" w:beforeAutospacing="0" w:after="0" w:afterAutospacing="0"/>
-        <w:rPr>
-          <w:rFonts w:ascii="Cambria Math" w:hAnsi="Cambria Math" w:cs="Calibri"/>
-          <w:color w:val="000000"/>
-          <w:sz w:val="22"/>
-          <w:szCs w:val="22"/>
-          <w:lang w:val=""/>
-        </w:rPr>
-      </w:pPr>
-      <w:r>
-        <w:rPr>
-          <w:rFonts w:ascii="Cambria Math" w:hAnsi="Cambria Math" w:cs="Calibri"/>
-          <w:noProof/>
-          <w:color w:val="000000"/>
-          <w:sz w:val="22"/>
-          <w:szCs w:val="22"/>
-          <w:lang w:val=""/>
-        </w:rPr>
-        <w:drawing>
-          <wp:inline distT="0" distB="0" distL="0" distR="0" wp14:anchorId="1DE86711" wp14:editId="654009DB">
-            <wp:extent cx="2573020" cy="228600"/>
-            <wp:effectExtent l="0" t="0" r="0" b="0"/>
-            <wp:docPr id="71" name="Picture 71"/>
-            <wp:cNvGraphicFramePr>
-              <a:graphicFrameLocks xmlns:a="http://schemas.openxmlformats.org/drawingml/2006/main" noChangeAspect="1"/>
-            </wp:cNvGraphicFramePr>
-            <a:graphic xmlns:a="http://schemas.openxmlformats.org/drawingml/2006/main">
-              <a:graphicData uri="http://schemas.openxmlformats.org/drawingml/2006/picture">
-                <pic:pic xmlns:pic="http://schemas.openxmlformats.org/drawingml/2006/picture">
-                  <pic:nvPicPr>
-                    <pic:cNvPr id="0" name="Picture 141"/>
-                    <pic:cNvPicPr>
-                      <a:picLocks noChangeAspect="1" noChangeArrowheads="1"/>
-                    </pic:cNvPicPr>
-                  </pic:nvPicPr>
-                  <pic:blipFill>
-                    <a:blip r:embed="rId11">
-                      <a:extLst>
-                        <a:ext uri="{28A0092B-C50C-407E-A947-70E740481C1C}">
-                          <a14:useLocalDpi xmlns:a14="http://schemas.microsoft.com/office/drawing/2010/main" val="0"/>
-                        </a:ext>
-                      </a:extLst>
-                    </a:blip>
-                    <a:srcRect/>
-                    <a:stretch>
-                      <a:fillRect/>
-                    </a:stretch>
-                  </pic:blipFill>
-                  <pic:spPr bwMode="auto">
-                    <a:xfrm>
-                      <a:off x="0" y="0"/>
-                      <a:ext cx="2573020" cy="228600"/>
-                    </a:xfrm>
-                    <a:prstGeom prst="rect">
-                      <a:avLst/>
-                    </a:prstGeom>
-                    <a:noFill/>
-                    <a:ln>
-                      <a:noFill/>
-                    </a:ln>
-                  </pic:spPr>
-                </pic:pic>
-              </a:graphicData>
-            </a:graphic>
-          </wp:inline>
-        </w:drawing>
-      </w:r>
-    </w:p>
-    <w:p>
-      <w:pPr>
-        <w:pStyle w:val="NormalWeb"/>
-        <w:spacing w:before="0" w:beforeAutospacing="0" w:after="0" w:afterAutospacing="0"/>
-        <w:rPr>
-          <w:rFonts w:ascii="Cambria Math" w:hAnsi="Cambria Math" w:cs="Calibri"/>
-          <w:color w:val="000000"/>
-          <w:sz w:val="22"/>
-          <w:szCs w:val="22"/>
-          <w:lang w:val=""/>
-        </w:rPr>
-      </w:pPr>
-      <w:r>
-        <w:rPr>
-          <w:rFonts w:ascii="Cambria Math" w:hAnsi="Cambria Math" w:cs="Calibri"/>
-          <w:noProof/>
-          <w:color w:val="000000"/>
-          <w:sz w:val="22"/>
-          <w:szCs w:val="22"/>
-          <w:lang w:val=""/>
-        </w:rPr>
-        <w:drawing>
-          <wp:inline distT="0" distB="0" distL="0" distR="0" wp14:anchorId="77C6BAFC" wp14:editId="030A2ABE">
-            <wp:extent cx="2790190" cy="246380"/>
-            <wp:effectExtent l="0" t="0" r="0" b="1270"/>
-            <wp:docPr id="70" name="Picture 70"/>
-            <wp:cNvGraphicFramePr>
-              <a:graphicFrameLocks xmlns:a="http://schemas.openxmlformats.org/drawingml/2006/main" noChangeAspect="1"/>
-            </wp:cNvGraphicFramePr>
-            <a:graphic xmlns:a="http://schemas.openxmlformats.org/drawingml/2006/main">
-              <a:graphicData uri="http://schemas.openxmlformats.org/drawingml/2006/picture">
-                <pic:pic xmlns:pic="http://schemas.openxmlformats.org/drawingml/2006/picture">
-                  <pic:nvPicPr>
-                    <pic:cNvPr id="0" name="Picture 142"/>
-                    <pic:cNvPicPr>
-                      <a:picLocks noChangeAspect="1" noChangeArrowheads="1"/>
-                    </pic:cNvPicPr>
-                  </pic:nvPicPr>
-                  <pic:blipFill>
-                    <a:blip r:embed="rId12">
-                      <a:extLst>
-                        <a:ext uri="{28A0092B-C50C-407E-A947-70E740481C1C}">
-                          <a14:useLocalDpi xmlns:a14="http://schemas.microsoft.com/office/drawing/2010/main" val="0"/>
-                        </a:ext>
-                      </a:extLst>
-                    </a:blip>
-                    <a:srcRect/>
-                    <a:stretch>
-                      <a:fillRect/>
-                    </a:stretch>
-                  </pic:blipFill>
-                  <pic:spPr bwMode="auto">
-                    <a:xfrm>
-                      <a:off x="0" y="0"/>
-                      <a:ext cx="2790190" cy="246380"/>
-                    </a:xfrm>
-                    <a:prstGeom prst="rect">
-                      <a:avLst/>
-                    </a:prstGeom>
-                    <a:noFill/>
-                    <a:ln>
-                      <a:noFill/>
-                    </a:ln>
-                  </pic:spPr>
-                </pic:pic>
-              </a:graphicData>
-            </a:graphic>
-          </wp:inline>
-        </w:drawing>
-      </w:r>
-    </w:p>
-    <w:p>
-      <w:pPr>
-        <w:pStyle w:val="NormalWeb"/>
-        <w:spacing w:before="0" w:beforeAutospacing="0" w:after="0" w:afterAutospacing="0"/>
-        <w:rPr>
-          <w:rFonts w:ascii="Calibri" w:hAnsi="Calibri" w:cs="Calibri"/>
-          <w:color w:val="FF0000"/>
-          <w:sz w:val="22"/>
-          <w:szCs w:val="22"/>
-        </w:rPr>
-      </w:pPr>
-      <w:r>
-        <w:rPr>
-          <w:rFonts w:ascii="Calibri" w:hAnsi="Calibri" w:cs="Calibri"/>
-          <w:color w:val="FF0000"/>
-          <w:sz w:val="22"/>
-          <w:szCs w:val="22"/>
-        </w:rPr>
-        <w:lastRenderedPageBreak/>
-        <w:t>$$</w:t>
-      </w:r>
-    </w:p>
-    <w:p>
-      <w:pPr>
-        <w:pStyle w:val="NormalWeb"/>
-        <w:spacing w:before="0" w:beforeAutospacing="0" w:after="0" w:afterAutospacing="0"/>
-        <w:rPr>
-          <w:rFonts w:ascii="Calibri" w:hAnsi="Calibri" w:cs="Calibri"/>
-          <w:color w:val="FF0000"/>
-          <w:sz w:val="22"/>
-          <w:szCs w:val="22"/>
-        </w:rPr>
-      </w:pPr>
-      <w:r>
-        <w:rPr>
-          <w:rFonts w:ascii="Calibri" w:hAnsi="Calibri" w:cs="Calibri"/>
-          <w:color w:val="FF0000"/>
-          <w:sz w:val="22"/>
-          <w:szCs w:val="22"/>
-        </w:rPr>
-        <w:t>e^{rt} = \</w:t>
-      </w:r>
-      <w:proofErr w:type="gramStart"/>
-      <w:r>
-        <w:rPr>
-          <w:rFonts w:ascii="Calibri" w:hAnsi="Calibri" w:cs="Calibri"/>
-          <w:color w:val="FF0000"/>
-          <w:sz w:val="22"/>
-          <w:szCs w:val="22"/>
-        </w:rPr>
-        <w:t>frac{</w:t>
-      </w:r>
-      <w:proofErr w:type="gramEnd"/>
-      <w:r>
-        <w:rPr>
-          <w:rFonts w:ascii="Calibri" w:hAnsi="Calibri" w:cs="Calibri"/>
-          <w:color w:val="FF0000"/>
-          <w:sz w:val="22"/>
-          <w:szCs w:val="22"/>
-        </w:rPr>
-        <w:t>Ke^{-rT}}{Ke^{-r(T-t)</w:t>
-      </w:r>
-      <w:r>
-        <w:rPr>
-          <w:rFonts w:ascii="Calibri" w:hAnsi="Calibri" w:cs="Calibri"/>
-          <w:color w:val="FF0000"/>
-          <w:sz w:val="22"/>
-          <w:szCs w:val="22"/>
-        </w:rPr>
-        <w:t>}</w:t>
-      </w:r>
-      <w:r>
-        <w:rPr>
-          <w:rFonts w:ascii="Calibri" w:hAnsi="Calibri" w:cs="Calibri"/>
-          <w:color w:val="FF0000"/>
-          <w:sz w:val="22"/>
-          <w:szCs w:val="22"/>
-        </w:rPr>
-        <w:t>} = \frac{</w:t>
-      </w:r>
-      <w:r>
-        <w:rPr>
-          <w:rFonts w:ascii="Calibri" w:hAnsi="Calibri" w:cs="Calibri"/>
-          <w:color w:val="FF0000"/>
-          <w:sz w:val="22"/>
-          <w:szCs w:val="22"/>
-        </w:rPr>
-        <w:t xml:space="preserve"> </w:t>
-      </w:r>
-      <w:r>
-        <w:rPr>
-          <w:rFonts w:ascii="Calibri" w:hAnsi="Calibri" w:cs="Calibri"/>
-          <w:color w:val="FF0000"/>
-          <w:sz w:val="22"/>
-          <w:szCs w:val="22"/>
-        </w:rPr>
-        <w:t>p_{0, T} – c_{o, T} + S_0 }{</w:t>
-      </w:r>
-      <w:r>
-        <w:rPr>
-          <w:rFonts w:ascii="Calibri" w:hAnsi="Calibri" w:cs="Calibri"/>
-          <w:color w:val="FF0000"/>
-          <w:sz w:val="22"/>
-          <w:szCs w:val="22"/>
-        </w:rPr>
-        <w:t xml:space="preserve"> </w:t>
-      </w:r>
-      <w:r>
-        <w:rPr>
-          <w:rFonts w:ascii="Calibri" w:hAnsi="Calibri" w:cs="Calibri"/>
-          <w:color w:val="FF0000"/>
-          <w:sz w:val="22"/>
-          <w:szCs w:val="22"/>
-        </w:rPr>
-        <w:t xml:space="preserve">p_{t, T} – c_{t, T} </w:t>
-      </w:r>
-      <w:r>
-        <w:rPr>
-          <w:rFonts w:ascii="Calibri" w:hAnsi="Calibri" w:cs="Calibri"/>
-          <w:color w:val="FF0000"/>
-          <w:sz w:val="22"/>
-          <w:szCs w:val="22"/>
-        </w:rPr>
-        <w:t>+ S_t</w:t>
-      </w:r>
-      <w:r>
-        <w:rPr>
-          <w:rFonts w:ascii="Calibri" w:hAnsi="Calibri" w:cs="Calibri"/>
-          <w:color w:val="FF0000"/>
-          <w:sz w:val="22"/>
-          <w:szCs w:val="22"/>
-        </w:rPr>
-        <w:t>}</w:t>
-      </w:r>
-    </w:p>
-    <w:p>
-      <w:pPr>
-        <w:pStyle w:val="NormalWeb"/>
-        <w:spacing w:before="0" w:beforeAutospacing="0" w:after="0" w:afterAutospacing="0"/>
-        <w:rPr>
-          <w:rFonts w:ascii="Cambria" w:hAnsi="Cambria" w:cs="Calibri"/>
-          <w:color w:val="000000"/>
-          <w:sz w:val="22"/>
-          <w:szCs w:val="22"/>
-        </w:rPr>
-      </w:pPr>
-      <w:r>
-        <w:rPr>
-          <w:rFonts w:ascii="Calibri" w:hAnsi="Calibri" w:cs="Calibri"/>
-          <w:color w:val="FF0000"/>
-          <w:sz w:val="22"/>
-          <w:szCs w:val="22"/>
-        </w:rPr>
-        <w:t>$$</w:t>
-      </w:r>
-    </w:p>
-    <w:p>
-      <w:pPr>
-        <w:pStyle w:val="NormalWeb"/>
-        <w:spacing w:before="0" w:beforeAutospacing="0" w:after="0" w:afterAutospacing="0"/>
-        <w:rPr>
-          <w:rFonts w:ascii="Cambria Math" w:hAnsi="Cambria Math" w:cs="Calibri"/>
-          <w:color w:val="000000"/>
-          <w:sz w:val="22"/>
-          <w:szCs w:val="22"/>
-          <w:lang w:val=""/>
-        </w:rPr>
-      </w:pPr>
-      <w:r>
-        <w:rPr>
-          <w:rFonts w:ascii="Cambria Math" w:hAnsi="Cambria Math" w:cs="Calibri"/>
-          <w:noProof/>
-          <w:color w:val="000000"/>
-          <w:sz w:val="22"/>
-          <w:szCs w:val="22"/>
-          <w:lang w:val=""/>
-        </w:rPr>
-        <w:drawing>
-          <wp:inline distT="0" distB="0" distL="0" distR="0" wp14:anchorId="1E003E26" wp14:editId="1F049C8E">
-            <wp:extent cx="3282315" cy="486410"/>
-            <wp:effectExtent l="0" t="0" r="0" b="8890"/>
-            <wp:docPr id="69" name="Picture 69"/>
-            <wp:cNvGraphicFramePr>
-              <a:graphicFrameLocks xmlns:a="http://schemas.openxmlformats.org/drawingml/2006/main" noChangeAspect="1"/>
-            </wp:cNvGraphicFramePr>
-            <a:graphic xmlns:a="http://schemas.openxmlformats.org/drawingml/2006/main">
-              <a:graphicData uri="http://schemas.openxmlformats.org/drawingml/2006/picture">
-                <pic:pic xmlns:pic="http://schemas.openxmlformats.org/drawingml/2006/picture">
-                  <pic:nvPicPr>
-                    <pic:cNvPr id="0" name="Picture 143"/>
-                    <pic:cNvPicPr>
-                      <a:picLocks noChangeAspect="1" noChangeArrowheads="1"/>
-                    </pic:cNvPicPr>
-                  </pic:nvPicPr>
-                  <pic:blipFill>
-                    <a:blip r:embed="rId13">
-                      <a:extLst>
-                        <a:ext uri="{28A0092B-C50C-407E-A947-70E740481C1C}">
-                          <a14:useLocalDpi xmlns:a14="http://schemas.microsoft.com/office/drawing/2010/main" val="0"/>
-                        </a:ext>
-                      </a:extLst>
-                    </a:blip>
-                    <a:srcRect/>
-                    <a:stretch>
-                      <a:fillRect/>
-                    </a:stretch>
-                  </pic:blipFill>
-                  <pic:spPr bwMode="auto">
-                    <a:xfrm>
-                      <a:off x="0" y="0"/>
-                      <a:ext cx="3282315" cy="486410"/>
-                    </a:xfrm>
-                    <a:prstGeom prst="rect">
-                      <a:avLst/>
-                    </a:prstGeom>
-                    <a:noFill/>
-                    <a:ln>
-                      <a:noFill/>
-                    </a:ln>
-                  </pic:spPr>
-                </pic:pic>
-              </a:graphicData>
-            </a:graphic>
-          </wp:inline>
-        </w:drawing>
-      </w:r>
-    </w:p>
-    <w:p>
-      <w:pPr>
-        <w:pStyle w:val="NormalWeb"/>
-        <w:spacing w:before="0" w:beforeAutospacing="0" w:after="0" w:afterAutospacing="0"/>
-        <w:rPr>
-          <w:rFonts w:ascii="Cambria" w:hAnsi="Cambria" w:cs="Calibri"/>
-          <w:color w:val="000000"/>
-          <w:sz w:val="22"/>
-          <w:szCs w:val="22"/>
-        </w:rPr>
-      </w:pPr>
-      <w:r>
-        <w:rPr>
-          <w:rFonts w:ascii="Cambria" w:hAnsi="Cambria" w:cs="Calibri"/>
-          <w:color w:val="000000"/>
-          <w:sz w:val="22"/>
-          <w:szCs w:val="22"/>
-        </w:rPr>
-        <w:t> </w:t>
-      </w:r>
-    </w:p>
-    <w:p>
-      <w:pPr>
-        <w:pStyle w:val="NormalWeb"/>
-        <w:spacing w:before="0" w:beforeAutospacing="0" w:after="0" w:afterAutospacing="0"/>
-        <w:rPr>
-          <w:rFonts w:ascii="Calibri" w:hAnsi="Calibri" w:cs="Calibri"/>
           <w:sz w:val="22"/>
           <w:szCs w:val="22"/>
         </w:rPr>
@@ -3153,7 +2092,27 @@
           <w:sz w:val="22"/>
           <w:szCs w:val="22"/>
         </w:rPr>
-        <w:t>PV Dividends} &gt; \text{PV Interest} \rightarrow \text{Own the stock}$</w:t>
+        <w:t>PV Dividends} &gt; \text{PV Interest} \</w:t>
+      </w:r>
+      <w:proofErr w:type="spellStart"/>
+      <w:r>
+        <w:rPr>
+          <w:rFonts w:ascii="Calibri" w:hAnsi="Calibri" w:cs="Calibri"/>
+          <w:color w:val="FF0000"/>
+          <w:sz w:val="22"/>
+          <w:szCs w:val="22"/>
+        </w:rPr>
+        <w:t>rightarrow</w:t>
+      </w:r>
+      <w:proofErr w:type="spellEnd"/>
+      <w:r>
+        <w:rPr>
+          <w:rFonts w:ascii="Calibri" w:hAnsi="Calibri" w:cs="Calibri"/>
+          <w:color w:val="FF0000"/>
+          <w:sz w:val="22"/>
+          <w:szCs w:val="22"/>
+        </w:rPr>
+        <w:t xml:space="preserve"> \text{Own the stock}$</w:t>
       </w:r>
     </w:p>
     <w:p>
@@ -3194,7 +2153,27 @@
           <w:sz w:val="22"/>
           <w:szCs w:val="22"/>
         </w:rPr>
-        <w:t>PV Interest} &gt; \text{PV Dividends} \rightarrow \text{Invest the money}$</w:t>
+        <w:t>PV Interest} &gt; \text{PV Dividends} \</w:t>
+      </w:r>
+      <w:proofErr w:type="spellStart"/>
+      <w:r>
+        <w:rPr>
+          <w:rFonts w:ascii="Calibri" w:hAnsi="Calibri" w:cs="Calibri"/>
+          <w:color w:val="FF0000"/>
+          <w:sz w:val="22"/>
+          <w:szCs w:val="22"/>
+        </w:rPr>
+        <w:t>rightarrow</w:t>
+      </w:r>
+      <w:proofErr w:type="spellEnd"/>
+      <w:r>
+        <w:rPr>
+          <w:rFonts w:ascii="Calibri" w:hAnsi="Calibri" w:cs="Calibri"/>
+          <w:color w:val="FF0000"/>
+          <w:sz w:val="22"/>
+          <w:szCs w:val="22"/>
+        </w:rPr>
+        <w:t xml:space="preserve"> \text{Invest the money}$</w:t>
       </w:r>
     </w:p>
     <w:p>
@@ -3237,7 +2216,7 @@
                     </pic:cNvPicPr>
                   </pic:nvPicPr>
                   <pic:blipFill>
-                    <a:blip r:embed="rId14">
+                    <a:blip r:embed="rId10">
                       <a:extLst>
                         <a:ext uri="{28A0092B-C50C-407E-A947-70E740481C1C}">
                           <a14:useLocalDpi xmlns:a14="http://schemas.microsoft.com/office/drawing/2010/main" val="0"/>
@@ -3309,7 +2288,7 @@
                     </pic:cNvPicPr>
                   </pic:nvPicPr>
                   <pic:blipFill>
-                    <a:blip r:embed="rId15">
+                    <a:blip r:embed="rId11">
                       <a:extLst>
                         <a:ext uri="{28A0092B-C50C-407E-A947-70E740481C1C}">
                           <a14:useLocalDpi xmlns:a14="http://schemas.microsoft.com/office/drawing/2010/main" val="0"/>
@@ -3840,7 +2819,7 @@
                           </pic:cNvPicPr>
                         </pic:nvPicPr>
                         <pic:blipFill>
-                          <a:blip r:embed="rId16">
+                          <a:blip r:embed="rId12">
                             <a:extLst>
                               <a:ext uri="{28A0092B-C50C-407E-A947-70E740481C1C}">
                                 <a14:useLocalDpi xmlns:a14="http://schemas.microsoft.com/office/drawing/2010/main" val="0"/>
@@ -4113,7 +3092,7 @@
                     </pic:cNvPicPr>
                   </pic:nvPicPr>
                   <pic:blipFill>
-                    <a:blip r:embed="rId17">
+                    <a:blip r:embed="rId13">
                       <a:extLst>
                         <a:ext uri="{28A0092B-C50C-407E-A947-70E740481C1C}">
                           <a14:useLocalDpi xmlns:a14="http://schemas.microsoft.com/office/drawing/2010/main" val="0"/>
@@ -4246,7 +3225,27 @@
           <w:sz w:val="22"/>
           <w:szCs w:val="22"/>
         </w:rPr>
-        <w:t>Interest Earned } &amp;= Ke^{rt} – K \\</w:t>
+        <w:t xml:space="preserve">Interest Earned } &amp;= </w:t>
+      </w:r>
+      <w:proofErr w:type="spellStart"/>
+      <w:r>
+        <w:rPr>
+          <w:rFonts w:ascii="Calibri" w:hAnsi="Calibri" w:cs="Calibri"/>
+          <w:color w:val="FF0000"/>
+          <w:sz w:val="22"/>
+          <w:szCs w:val="22"/>
+        </w:rPr>
+        <w:t>Ke</w:t>
+      </w:r>
+      <w:proofErr w:type="spellEnd"/>
+      <w:r>
+        <w:rPr>
+          <w:rFonts w:ascii="Calibri" w:hAnsi="Calibri" w:cs="Calibri"/>
+          <w:color w:val="FF0000"/>
+          <w:sz w:val="22"/>
+          <w:szCs w:val="22"/>
+        </w:rPr>
+        <w:t>^{rt} – K \\</w:t>
       </w:r>
     </w:p>
     <w:p>
@@ -4288,7 +3287,27 @@
           <w:sz w:val="22"/>
           <w:szCs w:val="22"/>
         </w:rPr>
-        <w:t>PV Interest } &amp;= (Ke^{rt} - K)e^{-rt} \\</w:t>
+        <w:t>PV Interest } &amp;= (</w:t>
+      </w:r>
+      <w:proofErr w:type="spellStart"/>
+      <w:r>
+        <w:rPr>
+          <w:rFonts w:ascii="Calibri" w:hAnsi="Calibri" w:cs="Calibri"/>
+          <w:color w:val="FF0000"/>
+          <w:sz w:val="22"/>
+          <w:szCs w:val="22"/>
+        </w:rPr>
+        <w:t>Ke</w:t>
+      </w:r>
+      <w:proofErr w:type="spellEnd"/>
+      <w:r>
+        <w:rPr>
+          <w:rFonts w:ascii="Calibri" w:hAnsi="Calibri" w:cs="Calibri"/>
+          <w:color w:val="FF0000"/>
+          <w:sz w:val="22"/>
+          <w:szCs w:val="22"/>
+        </w:rPr>
+        <w:t>^{rt} - K)e^{-rt} \\</w:t>
       </w:r>
     </w:p>
     <w:p>
@@ -4455,7 +3474,7 @@
                     </pic:cNvPicPr>
                   </pic:nvPicPr>
                   <pic:blipFill>
-                    <a:blip r:embed="rId18">
+                    <a:blip r:embed="rId14">
                       <a:extLst>
                         <a:ext uri="{28A0092B-C50C-407E-A947-70E740481C1C}">
                           <a14:useLocalDpi xmlns:a14="http://schemas.microsoft.com/office/drawing/2010/main" val="0"/>
@@ -4526,7 +3545,7 @@
                     </pic:cNvPicPr>
                   </pic:nvPicPr>
                   <pic:blipFill>
-                    <a:blip r:embed="rId19">
+                    <a:blip r:embed="rId15">
                       <a:extLst>
                         <a:ext uri="{28A0092B-C50C-407E-A947-70E740481C1C}">
                           <a14:useLocalDpi xmlns:a14="http://schemas.microsoft.com/office/drawing/2010/main" val="0"/>
@@ -4579,7 +3598,6 @@
           <w:szCs w:val="22"/>
           <w:lang w:val=""/>
         </w:rPr>
-        <w:lastRenderedPageBreak/>
         <w:drawing>
           <wp:inline distT="0" distB="0" distL="0" distR="0" wp14:anchorId="2E23AF61" wp14:editId="7255798B">
             <wp:extent cx="3001010" cy="222885"/>
@@ -4598,7 +3616,7 @@
                     </pic:cNvPicPr>
                   </pic:nvPicPr>
                   <pic:blipFill>
-                    <a:blip r:embed="rId20">
+                    <a:blip r:embed="rId16">
                       <a:extLst>
                         <a:ext uri="{28A0092B-C50C-407E-A947-70E740481C1C}">
                           <a14:useLocalDpi xmlns:a14="http://schemas.microsoft.com/office/drawing/2010/main" val="0"/>
@@ -4668,6 +3686,7 @@
           <w:sz w:val="28"/>
           <w:szCs w:val="28"/>
         </w:rPr>
+        <w:lastRenderedPageBreak/>
         <w:t>PV of Dividends</w:t>
       </w:r>
     </w:p>
@@ -4829,8 +3848,19 @@
           <w:sz w:val="22"/>
           <w:szCs w:val="22"/>
         </w:rPr>
-        <w:t>PV}\(\text{Divs</w:t>
-      </w:r>
+        <w:t>PV}\(\text{</w:t>
+      </w:r>
+      <w:proofErr w:type="spellStart"/>
+      <w:r>
+        <w:rPr>
+          <w:rFonts w:ascii="Calibri" w:hAnsi="Calibri" w:cs="Calibri"/>
+          <w:color w:val="FF0000"/>
+          <w:sz w:val="22"/>
+          <w:szCs w:val="22"/>
+        </w:rPr>
+        <w:t>Divs</w:t>
+      </w:r>
+      <w:proofErr w:type="spellEnd"/>
       <w:r>
         <w:rPr>
           <w:rFonts w:ascii="Calibri" w:hAnsi="Calibri" w:cs="Calibri"/>
@@ -4898,7 +3928,27 @@
           <w:sz w:val="22"/>
           <w:szCs w:val="22"/>
         </w:rPr>
-        <w:t>PV}\(\text{Divs}\) = S_0 – F_0^P \\</w:t>
+        <w:t>PV}\(\text{</w:t>
+      </w:r>
+      <w:proofErr w:type="spellStart"/>
+      <w:r>
+        <w:rPr>
+          <w:rFonts w:ascii="Calibri" w:hAnsi="Calibri" w:cs="Calibri"/>
+          <w:color w:val="FF0000"/>
+          <w:sz w:val="22"/>
+          <w:szCs w:val="22"/>
+        </w:rPr>
+        <w:t>Divs</w:t>
+      </w:r>
+      <w:proofErr w:type="spellEnd"/>
+      <w:r>
+        <w:rPr>
+          <w:rFonts w:ascii="Calibri" w:hAnsi="Calibri" w:cs="Calibri"/>
+          <w:color w:val="FF0000"/>
+          <w:sz w:val="22"/>
+          <w:szCs w:val="22"/>
+        </w:rPr>
+        <w:t>}\) = S_0 – F_0^P \\</w:t>
       </w:r>
     </w:p>
     <w:p>
@@ -4940,7 +3990,27 @@
           <w:sz w:val="22"/>
           <w:szCs w:val="22"/>
         </w:rPr>
-        <w:t>PV}\(\text{Divs}\) = S_0 \(1 – e^{-qt}\)</w:t>
+        <w:t>PV}\(\text{</w:t>
+      </w:r>
+      <w:proofErr w:type="spellStart"/>
+      <w:r>
+        <w:rPr>
+          <w:rFonts w:ascii="Calibri" w:hAnsi="Calibri" w:cs="Calibri"/>
+          <w:color w:val="FF0000"/>
+          <w:sz w:val="22"/>
+          <w:szCs w:val="22"/>
+        </w:rPr>
+        <w:t>Divs</w:t>
+      </w:r>
+      <w:proofErr w:type="spellEnd"/>
+      <w:r>
+        <w:rPr>
+          <w:rFonts w:ascii="Calibri" w:hAnsi="Calibri" w:cs="Calibri"/>
+          <w:color w:val="FF0000"/>
+          <w:sz w:val="22"/>
+          <w:szCs w:val="22"/>
+        </w:rPr>
+        <w:t>}\) = S_0 \(1 – e^{-qt}\)</w:t>
       </w:r>
     </w:p>
     <w:p>
@@ -5065,7 +4135,7 @@
                     </pic:cNvPicPr>
                   </pic:nvPicPr>
                   <pic:blipFill>
-                    <a:blip r:embed="rId21">
+                    <a:blip r:embed="rId17">
                       <a:extLst>
                         <a:ext uri="{28A0092B-C50C-407E-A947-70E740481C1C}">
                           <a14:useLocalDpi xmlns:a14="http://schemas.microsoft.com/office/drawing/2010/main" val="0"/>
@@ -5136,7 +4206,7 @@
                     </pic:cNvPicPr>
                   </pic:nvPicPr>
                   <pic:blipFill>
-                    <a:blip r:embed="rId22">
+                    <a:blip r:embed="rId18">
                       <a:extLst>
                         <a:ext uri="{28A0092B-C50C-407E-A947-70E740481C1C}">
                           <a14:useLocalDpi xmlns:a14="http://schemas.microsoft.com/office/drawing/2010/main" val="0"/>
@@ -5207,7 +4277,7 @@
                     </pic:cNvPicPr>
                   </pic:nvPicPr>
                   <pic:blipFill>
-                    <a:blip r:embed="rId23">
+                    <a:blip r:embed="rId19">
                       <a:extLst>
                         <a:ext uri="{28A0092B-C50C-407E-A947-70E740481C1C}">
                           <a14:useLocalDpi xmlns:a14="http://schemas.microsoft.com/office/drawing/2010/main" val="0"/>
@@ -6507,7 +5577,6 @@
                 <w:sz w:val="22"/>
                 <w:szCs w:val="22"/>
               </w:rPr>
-              <w:lastRenderedPageBreak/>
               <w:t>Long Puts</w:t>
             </w:r>
           </w:p>
@@ -6644,6 +5713,7 @@
           <w:rFonts w:ascii="Calibri" w:hAnsi="Calibri" w:cs="Calibri"/>
           <w:color w:val="201F1E"/>
         </w:rPr>
+        <w:lastRenderedPageBreak/>
         <w:t>Timing of Exercise</w:t>
       </w:r>
     </w:p>
@@ -7495,7 +6565,7 @@
                     </pic:cNvPicPr>
                   </pic:nvPicPr>
                   <pic:blipFill>
-                    <a:blip r:embed="rId24">
+                    <a:blip r:embed="rId20">
                       <a:extLst>
                         <a:ext uri="{28A0092B-C50C-407E-A947-70E740481C1C}">
                           <a14:useLocalDpi xmlns:a14="http://schemas.microsoft.com/office/drawing/2010/main" val="0"/>
@@ -7564,7 +6634,7 @@
                     </pic:cNvPicPr>
                   </pic:nvPicPr>
                   <pic:blipFill>
-                    <a:blip r:embed="rId25">
+                    <a:blip r:embed="rId21">
                       <a:extLst>
                         <a:ext uri="{28A0092B-C50C-407E-A947-70E740481C1C}">
                           <a14:useLocalDpi xmlns:a14="http://schemas.microsoft.com/office/drawing/2010/main" val="0"/>
@@ -7774,7 +6844,27 @@
           <w:szCs w:val="22"/>
         </w:rPr>
         <w:tab/>
-        <w:t>c_0 &amp;= S_0 - Ke^{-rt} + p_0 \\</w:t>
+        <w:t xml:space="preserve">c_0 &amp;= S_0 - </w:t>
+      </w:r>
+      <w:proofErr w:type="spellStart"/>
+      <w:r>
+        <w:rPr>
+          <w:rFonts w:ascii="Calibri" w:hAnsi="Calibri" w:cs="Calibri"/>
+          <w:color w:val="FF0000"/>
+          <w:sz w:val="22"/>
+          <w:szCs w:val="22"/>
+        </w:rPr>
+        <w:t>Ke</w:t>
+      </w:r>
+      <w:proofErr w:type="spellEnd"/>
+      <w:r>
+        <w:rPr>
+          <w:rFonts w:ascii="Calibri" w:hAnsi="Calibri" w:cs="Calibri"/>
+          <w:color w:val="FF0000"/>
+          <w:sz w:val="22"/>
+          <w:szCs w:val="22"/>
+        </w:rPr>
+        <w:t>^{-rt} + p_0 \\</w:t>
       </w:r>
     </w:p>
     <w:p>
@@ -7795,7 +6885,6 @@
           <w:sz w:val="22"/>
           <w:szCs w:val="22"/>
         </w:rPr>
-        <w:lastRenderedPageBreak/>
         <w:tab/>
         <w:t>\</w:t>
       </w:r>
@@ -7835,7 +6924,47 @@
           <w:sz w:val="22"/>
           <w:szCs w:val="22"/>
         </w:rPr>
-        <w:t>\geq S_0 – Ke^{-rt}</w:t>
+        <w:t>\</w:t>
+      </w:r>
+      <w:proofErr w:type="spellStart"/>
+      <w:r>
+        <w:rPr>
+          <w:rFonts w:ascii="Calibri" w:hAnsi="Calibri" w:cs="Calibri"/>
+          <w:color w:val="FF0000"/>
+          <w:sz w:val="22"/>
+          <w:szCs w:val="22"/>
+        </w:rPr>
+        <w:t>geq</w:t>
+      </w:r>
+      <w:proofErr w:type="spellEnd"/>
+      <w:r>
+        <w:rPr>
+          <w:rFonts w:ascii="Calibri" w:hAnsi="Calibri" w:cs="Calibri"/>
+          <w:color w:val="FF0000"/>
+          <w:sz w:val="22"/>
+          <w:szCs w:val="22"/>
+        </w:rPr>
+        <w:t xml:space="preserve"> S_0 – </w:t>
+      </w:r>
+      <w:proofErr w:type="spellStart"/>
+      <w:r>
+        <w:rPr>
+          <w:rFonts w:ascii="Calibri" w:hAnsi="Calibri" w:cs="Calibri"/>
+          <w:color w:val="FF0000"/>
+          <w:sz w:val="22"/>
+          <w:szCs w:val="22"/>
+        </w:rPr>
+        <w:t>Ke</w:t>
+      </w:r>
+      <w:proofErr w:type="spellEnd"/>
+      <w:r>
+        <w:rPr>
+          <w:rFonts w:ascii="Calibri" w:hAnsi="Calibri" w:cs="Calibri"/>
+          <w:color w:val="FF0000"/>
+          <w:sz w:val="22"/>
+          <w:szCs w:val="22"/>
+        </w:rPr>
+        <w:t>^{-rt}</w:t>
       </w:r>
     </w:p>
     <w:p>
@@ -7919,6 +7048,7 @@
           <w:szCs w:val="22"/>
           <w:lang w:val=""/>
         </w:rPr>
+        <w:lastRenderedPageBreak/>
         <w:drawing>
           <wp:inline distT="0" distB="0" distL="0" distR="0" wp14:anchorId="37FC0731" wp14:editId="3CA7E7B8">
             <wp:extent cx="2332990" cy="222885"/>
@@ -7937,7 +7067,7 @@
                     </pic:cNvPicPr>
                   </pic:nvPicPr>
                   <pic:blipFill>
-                    <a:blip r:embed="rId26">
+                    <a:blip r:embed="rId22">
                       <a:extLst>
                         <a:ext uri="{28A0092B-C50C-407E-A947-70E740481C1C}">
                           <a14:useLocalDpi xmlns:a14="http://schemas.microsoft.com/office/drawing/2010/main" val="0"/>
@@ -8006,7 +7136,7 @@
                     </pic:cNvPicPr>
                   </pic:nvPicPr>
                   <pic:blipFill>
-                    <a:blip r:embed="rId27">
+                    <a:blip r:embed="rId23">
                       <a:extLst>
                         <a:ext uri="{28A0092B-C50C-407E-A947-70E740481C1C}">
                           <a14:useLocalDpi xmlns:a14="http://schemas.microsoft.com/office/drawing/2010/main" val="0"/>
@@ -8096,7 +7226,7 @@
                     </pic:cNvPicPr>
                   </pic:nvPicPr>
                   <pic:blipFill>
-                    <a:blip r:embed="rId28">
+                    <a:blip r:embed="rId24">
                       <a:extLst>
                         <a:ext uri="{28A0092B-C50C-407E-A947-70E740481C1C}">
                           <a14:useLocalDpi xmlns:a14="http://schemas.microsoft.com/office/drawing/2010/main" val="0"/>
@@ -8165,7 +7295,7 @@
                     </pic:cNvPicPr>
                   </pic:nvPicPr>
                   <pic:blipFill>
-                    <a:blip r:embed="rId29">
+                    <a:blip r:embed="rId25">
                       <a:extLst>
                         <a:ext uri="{28A0092B-C50C-407E-A947-70E740481C1C}">
                           <a14:useLocalDpi xmlns:a14="http://schemas.microsoft.com/office/drawing/2010/main" val="0"/>
@@ -8325,7 +7455,27 @@
           <w:sz w:val="22"/>
           <w:szCs w:val="22"/>
         </w:rPr>
-        <w:t>$C_0 \geq S_0 - K$</w:t>
+        <w:t>$C_0 \</w:t>
+      </w:r>
+      <w:proofErr w:type="spellStart"/>
+      <w:r>
+        <w:rPr>
+          <w:rFonts w:ascii="Calibri" w:hAnsi="Calibri" w:cs="Calibri"/>
+          <w:color w:val="FF0000"/>
+          <w:sz w:val="22"/>
+          <w:szCs w:val="22"/>
+        </w:rPr>
+        <w:t>geq</w:t>
+      </w:r>
+      <w:proofErr w:type="spellEnd"/>
+      <w:r>
+        <w:rPr>
+          <w:rFonts w:ascii="Calibri" w:hAnsi="Calibri" w:cs="Calibri"/>
+          <w:color w:val="FF0000"/>
+          <w:sz w:val="22"/>
+          <w:szCs w:val="22"/>
+        </w:rPr>
+        <w:t xml:space="preserve"> S_0 - K$</w:t>
       </w:r>
     </w:p>
     <w:p>
@@ -8346,7 +7496,27 @@
           <w:sz w:val="22"/>
           <w:szCs w:val="22"/>
         </w:rPr>
-        <w:t>$P_0 \geq K – S_0$</w:t>
+        <w:t>$P_0 \</w:t>
+      </w:r>
+      <w:proofErr w:type="spellStart"/>
+      <w:r>
+        <w:rPr>
+          <w:rFonts w:ascii="Calibri" w:hAnsi="Calibri" w:cs="Calibri"/>
+          <w:color w:val="FF0000"/>
+          <w:sz w:val="22"/>
+          <w:szCs w:val="22"/>
+        </w:rPr>
+        <w:t>geq</w:t>
+      </w:r>
+      <w:proofErr w:type="spellEnd"/>
+      <w:r>
+        <w:rPr>
+          <w:rFonts w:ascii="Calibri" w:hAnsi="Calibri" w:cs="Calibri"/>
+          <w:color w:val="FF0000"/>
+          <w:sz w:val="22"/>
+          <w:szCs w:val="22"/>
+        </w:rPr>
+        <w:t xml:space="preserve"> K – S_0$</w:t>
       </w:r>
     </w:p>
     <w:p>
@@ -8386,7 +7556,7 @@
                     </pic:cNvPicPr>
                   </pic:nvPicPr>
                   <pic:blipFill>
-                    <a:blip r:embed="rId30">
+                    <a:blip r:embed="rId26">
                       <a:extLst>
                         <a:ext uri="{28A0092B-C50C-407E-A947-70E740481C1C}">
                           <a14:useLocalDpi xmlns:a14="http://schemas.microsoft.com/office/drawing/2010/main" val="0"/>
@@ -8455,7 +7625,7 @@
                     </pic:cNvPicPr>
                   </pic:nvPicPr>
                   <pic:blipFill>
-                    <a:blip r:embed="rId31">
+                    <a:blip r:embed="rId27">
                       <a:extLst>
                         <a:ext uri="{28A0092B-C50C-407E-A947-70E740481C1C}">
                           <a14:useLocalDpi xmlns:a14="http://schemas.microsoft.com/office/drawing/2010/main" val="0"/>
@@ -8643,7 +7813,27 @@
           <w:sz w:val="22"/>
           <w:szCs w:val="22"/>
         </w:rPr>
-        <w:t xml:space="preserve">$c_0 \geq </w:t>
+        <w:t>$c_0 \</w:t>
+      </w:r>
+      <w:proofErr w:type="spellStart"/>
+      <w:r>
+        <w:rPr>
+          <w:rFonts w:ascii="Calibri" w:hAnsi="Calibri" w:cs="Calibri"/>
+          <w:color w:val="FF0000"/>
+          <w:sz w:val="22"/>
+          <w:szCs w:val="22"/>
+        </w:rPr>
+        <w:t>geq</w:t>
+      </w:r>
+      <w:proofErr w:type="spellEnd"/>
+      <w:r>
+        <w:rPr>
+          <w:rFonts w:ascii="Calibri" w:hAnsi="Calibri" w:cs="Calibri"/>
+          <w:color w:val="FF0000"/>
+          <w:sz w:val="22"/>
+          <w:szCs w:val="22"/>
+        </w:rPr>
+        <w:t xml:space="preserve"> </w:t>
       </w:r>
       <w:proofErr w:type="gramStart"/>
       <w:r>
@@ -8681,7 +7871,27 @@
           <w:sz w:val="22"/>
           <w:szCs w:val="22"/>
         </w:rPr>
-        <w:t>S-0 \ - \ Ke^{-rt}, \ 0</w:t>
+        <w:t xml:space="preserve">S-0 \ - \ </w:t>
+      </w:r>
+      <w:proofErr w:type="spellStart"/>
+      <w:r>
+        <w:rPr>
+          <w:rFonts w:ascii="Calibri" w:hAnsi="Calibri" w:cs="Calibri"/>
+          <w:color w:val="FF0000"/>
+          <w:sz w:val="22"/>
+          <w:szCs w:val="22"/>
+        </w:rPr>
+        <w:t>Ke</w:t>
+      </w:r>
+      <w:proofErr w:type="spellEnd"/>
+      <w:r>
+        <w:rPr>
+          <w:rFonts w:ascii="Calibri" w:hAnsi="Calibri" w:cs="Calibri"/>
+          <w:color w:val="FF0000"/>
+          <w:sz w:val="22"/>
+          <w:szCs w:val="22"/>
+        </w:rPr>
+        <w:t>^{-rt}, \ 0</w:t>
       </w:r>
       <w:r>
         <w:rPr>
@@ -8720,7 +7930,27 @@
           <w:sz w:val="22"/>
           <w:szCs w:val="22"/>
         </w:rPr>
-        <w:t xml:space="preserve">$p_0 \geq </w:t>
+        <w:t>$p_0 \</w:t>
+      </w:r>
+      <w:proofErr w:type="spellStart"/>
+      <w:r>
+        <w:rPr>
+          <w:rFonts w:ascii="Calibri" w:hAnsi="Calibri" w:cs="Calibri"/>
+          <w:color w:val="FF0000"/>
+          <w:sz w:val="22"/>
+          <w:szCs w:val="22"/>
+        </w:rPr>
+        <w:t>geq</w:t>
+      </w:r>
+      <w:proofErr w:type="spellEnd"/>
+      <w:r>
+        <w:rPr>
+          <w:rFonts w:ascii="Calibri" w:hAnsi="Calibri" w:cs="Calibri"/>
+          <w:color w:val="FF0000"/>
+          <w:sz w:val="22"/>
+          <w:szCs w:val="22"/>
+        </w:rPr>
+        <w:t xml:space="preserve"> </w:t>
       </w:r>
       <w:proofErr w:type="gramStart"/>
       <w:r>
@@ -8750,6 +7980,7 @@
         </w:rPr>
         <w:t>(</w:t>
       </w:r>
+      <w:proofErr w:type="spellStart"/>
       <w:proofErr w:type="gramEnd"/>
       <w:r>
         <w:rPr>
@@ -8758,7 +7989,17 @@
           <w:sz w:val="22"/>
           <w:szCs w:val="22"/>
         </w:rPr>
-        <w:t>Ke^{-rt} \ - \ S_0, \ 0</w:t>
+        <w:t>Ke</w:t>
+      </w:r>
+      <w:proofErr w:type="spellEnd"/>
+      <w:r>
+        <w:rPr>
+          <w:rFonts w:ascii="Calibri" w:hAnsi="Calibri" w:cs="Calibri"/>
+          <w:color w:val="FF0000"/>
+          <w:sz w:val="22"/>
+          <w:szCs w:val="22"/>
+        </w:rPr>
+        <w:t>^{-rt} \ - \ S_0, \ 0</w:t>
       </w:r>
       <w:r>
         <w:rPr>
@@ -8806,7 +8047,27 @@
           <w:sz w:val="22"/>
           <w:szCs w:val="22"/>
         </w:rPr>
-        <w:t xml:space="preserve">C_0 \geq </w:t>
+        <w:t>C_0 \</w:t>
+      </w:r>
+      <w:proofErr w:type="spellStart"/>
+      <w:r>
+        <w:rPr>
+          <w:rFonts w:ascii="Calibri" w:hAnsi="Calibri" w:cs="Calibri"/>
+          <w:color w:val="FF0000"/>
+          <w:sz w:val="22"/>
+          <w:szCs w:val="22"/>
+        </w:rPr>
+        <w:t>geq</w:t>
+      </w:r>
+      <w:proofErr w:type="spellEnd"/>
+      <w:r>
+        <w:rPr>
+          <w:rFonts w:ascii="Calibri" w:hAnsi="Calibri" w:cs="Calibri"/>
+          <w:color w:val="FF0000"/>
+          <w:sz w:val="22"/>
+          <w:szCs w:val="22"/>
+        </w:rPr>
+        <w:t xml:space="preserve"> </w:t>
       </w:r>
       <w:proofErr w:type="gramStart"/>
       <w:r>
@@ -8901,7 +8162,27 @@
           <w:sz w:val="22"/>
           <w:szCs w:val="22"/>
         </w:rPr>
-        <w:t xml:space="preserve">P_0 \geq </w:t>
+        <w:t>P_0 \</w:t>
+      </w:r>
+      <w:proofErr w:type="spellStart"/>
+      <w:r>
+        <w:rPr>
+          <w:rFonts w:ascii="Calibri" w:hAnsi="Calibri" w:cs="Calibri"/>
+          <w:color w:val="FF0000"/>
+          <w:sz w:val="22"/>
+          <w:szCs w:val="22"/>
+        </w:rPr>
+        <w:t>geq</w:t>
+      </w:r>
+      <w:proofErr w:type="spellEnd"/>
+      <w:r>
+        <w:rPr>
+          <w:rFonts w:ascii="Calibri" w:hAnsi="Calibri" w:cs="Calibri"/>
+          <w:color w:val="FF0000"/>
+          <w:sz w:val="22"/>
+          <w:szCs w:val="22"/>
+        </w:rPr>
+        <w:t xml:space="preserve"> </w:t>
       </w:r>
       <w:proofErr w:type="gramStart"/>
       <w:r>
@@ -9006,7 +8287,7 @@
                     </pic:cNvPicPr>
                   </pic:nvPicPr>
                   <pic:blipFill>
-                    <a:blip r:embed="rId32">
+                    <a:blip r:embed="rId28">
                       <a:extLst>
                         <a:ext uri="{28A0092B-C50C-407E-A947-70E740481C1C}">
                           <a14:useLocalDpi xmlns:a14="http://schemas.microsoft.com/office/drawing/2010/main" val="0"/>
@@ -9075,7 +8356,7 @@
                     </pic:cNvPicPr>
                   </pic:nvPicPr>
                   <pic:blipFill>
-                    <a:blip r:embed="rId33">
+                    <a:blip r:embed="rId29">
                       <a:extLst>
                         <a:ext uri="{28A0092B-C50C-407E-A947-70E740481C1C}">
                           <a14:useLocalDpi xmlns:a14="http://schemas.microsoft.com/office/drawing/2010/main" val="0"/>
@@ -9165,7 +8446,7 @@
                     </pic:cNvPicPr>
                   </pic:nvPicPr>
                   <pic:blipFill>
-                    <a:blip r:embed="rId34">
+                    <a:blip r:embed="rId30">
                       <a:extLst>
                         <a:ext uri="{28A0092B-C50C-407E-A947-70E740481C1C}">
                           <a14:useLocalDpi xmlns:a14="http://schemas.microsoft.com/office/drawing/2010/main" val="0"/>
@@ -9234,7 +8515,7 @@
                     </pic:cNvPicPr>
                   </pic:nvPicPr>
                   <pic:blipFill>
-                    <a:blip r:embed="rId35">
+                    <a:blip r:embed="rId31">
                       <a:extLst>
                         <a:ext uri="{28A0092B-C50C-407E-A947-70E740481C1C}">
                           <a14:useLocalDpi xmlns:a14="http://schemas.microsoft.com/office/drawing/2010/main" val="0"/>
@@ -9497,7 +8778,87 @@
           <w:sz w:val="22"/>
           <w:szCs w:val="22"/>
         </w:rPr>
-        <w:t>Best Call Payoff} \rightarrow S_T \rightarrow \text{Preparid Forward} \rightarrow F_0^P = S_0$</w:t>
+        <w:t>Best Call Payoff} \</w:t>
+      </w:r>
+      <w:proofErr w:type="spellStart"/>
+      <w:r>
+        <w:rPr>
+          <w:rFonts w:ascii="Calibri" w:hAnsi="Calibri" w:cs="Calibri"/>
+          <w:color w:val="FF0000"/>
+          <w:sz w:val="22"/>
+          <w:szCs w:val="22"/>
+        </w:rPr>
+        <w:t>rightarrow</w:t>
+      </w:r>
+      <w:proofErr w:type="spellEnd"/>
+      <w:r>
+        <w:rPr>
+          <w:rFonts w:ascii="Calibri" w:hAnsi="Calibri" w:cs="Calibri"/>
+          <w:color w:val="FF0000"/>
+          <w:sz w:val="22"/>
+          <w:szCs w:val="22"/>
+        </w:rPr>
+        <w:t xml:space="preserve"> S_T \</w:t>
+      </w:r>
+      <w:proofErr w:type="spellStart"/>
+      <w:r>
+        <w:rPr>
+          <w:rFonts w:ascii="Calibri" w:hAnsi="Calibri" w:cs="Calibri"/>
+          <w:color w:val="FF0000"/>
+          <w:sz w:val="22"/>
+          <w:szCs w:val="22"/>
+        </w:rPr>
+        <w:t>rightarrow</w:t>
+      </w:r>
+      <w:proofErr w:type="spellEnd"/>
+      <w:r>
+        <w:rPr>
+          <w:rFonts w:ascii="Calibri" w:hAnsi="Calibri" w:cs="Calibri"/>
+          <w:color w:val="FF0000"/>
+          <w:sz w:val="22"/>
+          <w:szCs w:val="22"/>
+        </w:rPr>
+        <w:t xml:space="preserve"> \text{</w:t>
+      </w:r>
+      <w:proofErr w:type="spellStart"/>
+      <w:r>
+        <w:rPr>
+          <w:rFonts w:ascii="Calibri" w:hAnsi="Calibri" w:cs="Calibri"/>
+          <w:color w:val="FF0000"/>
+          <w:sz w:val="22"/>
+          <w:szCs w:val="22"/>
+        </w:rPr>
+        <w:t>Preparid</w:t>
+      </w:r>
+      <w:proofErr w:type="spellEnd"/>
+      <w:r>
+        <w:rPr>
+          <w:rFonts w:ascii="Calibri" w:hAnsi="Calibri" w:cs="Calibri"/>
+          <w:color w:val="FF0000"/>
+          <w:sz w:val="22"/>
+          <w:szCs w:val="22"/>
+        </w:rPr>
+        <w:t xml:space="preserve"> Forward} \</w:t>
+      </w:r>
+      <w:proofErr w:type="spellStart"/>
+      <w:r>
+        <w:rPr>
+          <w:rFonts w:ascii="Calibri" w:hAnsi="Calibri" w:cs="Calibri"/>
+          <w:color w:val="FF0000"/>
+          <w:sz w:val="22"/>
+          <w:szCs w:val="22"/>
+        </w:rPr>
+        <w:t>rightarrow</w:t>
+      </w:r>
+      <w:proofErr w:type="spellEnd"/>
+      <w:r>
+        <w:rPr>
+          <w:rFonts w:ascii="Calibri" w:hAnsi="Calibri" w:cs="Calibri"/>
+          <w:color w:val="FF0000"/>
+          <w:sz w:val="22"/>
+          <w:szCs w:val="22"/>
+        </w:rPr>
+        <w:t xml:space="preserve"> F_0^P = S_0$</w:t>
       </w:r>
     </w:p>
     <w:p>
@@ -9518,8 +8879,27 @@
           <w:sz w:val="22"/>
           <w:szCs w:val="22"/>
         </w:rPr>
-        <w:lastRenderedPageBreak/>
-        <w:t>$\therefore S_0 \leq c_0$</w:t>
+        <w:t>$\therefore S_0 \</w:t>
+      </w:r>
+      <w:proofErr w:type="spellStart"/>
+      <w:r>
+        <w:rPr>
+          <w:rFonts w:ascii="Calibri" w:hAnsi="Calibri" w:cs="Calibri"/>
+          <w:color w:val="FF0000"/>
+          <w:sz w:val="22"/>
+          <w:szCs w:val="22"/>
+        </w:rPr>
+        <w:t>leq</w:t>
+      </w:r>
+      <w:proofErr w:type="spellEnd"/>
+      <w:r>
+        <w:rPr>
+          <w:rFonts w:ascii="Calibri" w:hAnsi="Calibri" w:cs="Calibri"/>
+          <w:color w:val="FF0000"/>
+          <w:sz w:val="22"/>
+          <w:szCs w:val="22"/>
+        </w:rPr>
+        <w:t xml:space="preserve"> c_0$</w:t>
       </w:r>
     </w:p>
     <w:p>
@@ -9572,7 +8952,87 @@
           <w:sz w:val="22"/>
           <w:szCs w:val="22"/>
         </w:rPr>
-        <w:t>Best Put Payoff} \rightarrow K \rightarrow \text{Zero Coupon Bond} \rightarrow Ke^{-rt}$</w:t>
+        <w:t>Best Put Payoff} \</w:t>
+      </w:r>
+      <w:proofErr w:type="spellStart"/>
+      <w:r>
+        <w:rPr>
+          <w:rFonts w:ascii="Calibri" w:hAnsi="Calibri" w:cs="Calibri"/>
+          <w:color w:val="FF0000"/>
+          <w:sz w:val="22"/>
+          <w:szCs w:val="22"/>
+        </w:rPr>
+        <w:t>rightarrow</w:t>
+      </w:r>
+      <w:proofErr w:type="spellEnd"/>
+      <w:r>
+        <w:rPr>
+          <w:rFonts w:ascii="Calibri" w:hAnsi="Calibri" w:cs="Calibri"/>
+          <w:color w:val="FF0000"/>
+          <w:sz w:val="22"/>
+          <w:szCs w:val="22"/>
+        </w:rPr>
+        <w:t xml:space="preserve"> K \</w:t>
+      </w:r>
+      <w:proofErr w:type="spellStart"/>
+      <w:r>
+        <w:rPr>
+          <w:rFonts w:ascii="Calibri" w:hAnsi="Calibri" w:cs="Calibri"/>
+          <w:color w:val="FF0000"/>
+          <w:sz w:val="22"/>
+          <w:szCs w:val="22"/>
+        </w:rPr>
+        <w:t>rightarrow</w:t>
+      </w:r>
+      <w:proofErr w:type="spellEnd"/>
+      <w:r>
+        <w:rPr>
+          <w:rFonts w:ascii="Calibri" w:hAnsi="Calibri" w:cs="Calibri"/>
+          <w:color w:val="FF0000"/>
+          <w:sz w:val="22"/>
+          <w:szCs w:val="22"/>
+        </w:rPr>
+        <w:t xml:space="preserve"> \text{Zero Coupon Bond} \</w:t>
+      </w:r>
+      <w:proofErr w:type="spellStart"/>
+      <w:r>
+        <w:rPr>
+          <w:rFonts w:ascii="Calibri" w:hAnsi="Calibri" w:cs="Calibri"/>
+          <w:color w:val="FF0000"/>
+          <w:sz w:val="22"/>
+          <w:szCs w:val="22"/>
+        </w:rPr>
+        <w:t>rightarrow</w:t>
+      </w:r>
+      <w:proofErr w:type="spellEnd"/>
+      <w:r>
+        <w:rPr>
+          <w:rFonts w:ascii="Calibri" w:hAnsi="Calibri" w:cs="Calibri"/>
+          <w:color w:val="FF0000"/>
+          <w:sz w:val="22"/>
+          <w:szCs w:val="22"/>
+        </w:rPr>
+        <w:t xml:space="preserve"> </w:t>
+      </w:r>
+      <w:proofErr w:type="spellStart"/>
+      <w:r>
+        <w:rPr>
+          <w:rFonts w:ascii="Calibri" w:hAnsi="Calibri" w:cs="Calibri"/>
+          <w:color w:val="FF0000"/>
+          <w:sz w:val="22"/>
+          <w:szCs w:val="22"/>
+        </w:rPr>
+        <w:t>Ke</w:t>
+      </w:r>
+      <w:proofErr w:type="spellEnd"/>
+      <w:r>
+        <w:rPr>
+          <w:rFonts w:ascii="Calibri" w:hAnsi="Calibri" w:cs="Calibri"/>
+          <w:color w:val="FF0000"/>
+          <w:sz w:val="22"/>
+          <w:szCs w:val="22"/>
+        </w:rPr>
+        <w:t>^{-rt}$</w:t>
       </w:r>
     </w:p>
     <w:p>
@@ -9593,7 +9053,48 @@
           <w:sz w:val="22"/>
           <w:szCs w:val="22"/>
         </w:rPr>
-        <w:t>$\therefore Ke^{-rt} \leq p_0$</w:t>
+        <w:lastRenderedPageBreak/>
+        <w:t xml:space="preserve">$\therefore </w:t>
+      </w:r>
+      <w:proofErr w:type="spellStart"/>
+      <w:r>
+        <w:rPr>
+          <w:rFonts w:ascii="Calibri" w:hAnsi="Calibri" w:cs="Calibri"/>
+          <w:color w:val="FF0000"/>
+          <w:sz w:val="22"/>
+          <w:szCs w:val="22"/>
+        </w:rPr>
+        <w:t>Ke</w:t>
+      </w:r>
+      <w:proofErr w:type="spellEnd"/>
+      <w:r>
+        <w:rPr>
+          <w:rFonts w:ascii="Calibri" w:hAnsi="Calibri" w:cs="Calibri"/>
+          <w:color w:val="FF0000"/>
+          <w:sz w:val="22"/>
+          <w:szCs w:val="22"/>
+        </w:rPr>
+        <w:t>^{-rt} \</w:t>
+      </w:r>
+      <w:proofErr w:type="spellStart"/>
+      <w:r>
+        <w:rPr>
+          <w:rFonts w:ascii="Calibri" w:hAnsi="Calibri" w:cs="Calibri"/>
+          <w:color w:val="FF0000"/>
+          <w:sz w:val="22"/>
+          <w:szCs w:val="22"/>
+        </w:rPr>
+        <w:t>leq</w:t>
+      </w:r>
+      <w:proofErr w:type="spellEnd"/>
+      <w:r>
+        <w:rPr>
+          <w:rFonts w:ascii="Calibri" w:hAnsi="Calibri" w:cs="Calibri"/>
+          <w:color w:val="FF0000"/>
+          <w:sz w:val="22"/>
+          <w:szCs w:val="22"/>
+        </w:rPr>
+        <w:t xml:space="preserve"> p_0$</w:t>
       </w:r>
     </w:p>
     <w:p>
@@ -9633,7 +9134,7 @@
                     </pic:cNvPicPr>
                   </pic:nvPicPr>
                   <pic:blipFill>
-                    <a:blip r:embed="rId36">
+                    <a:blip r:embed="rId32">
                       <a:extLst>
                         <a:ext uri="{28A0092B-C50C-407E-A947-70E740481C1C}">
                           <a14:useLocalDpi xmlns:a14="http://schemas.microsoft.com/office/drawing/2010/main" val="0"/>
@@ -9702,7 +9203,7 @@
                     </pic:cNvPicPr>
                   </pic:nvPicPr>
                   <pic:blipFill>
-                    <a:blip r:embed="rId37">
+                    <a:blip r:embed="rId33">
                       <a:extLst>
                         <a:ext uri="{28A0092B-C50C-407E-A947-70E740481C1C}">
                           <a14:useLocalDpi xmlns:a14="http://schemas.microsoft.com/office/drawing/2010/main" val="0"/>
@@ -9792,7 +9293,7 @@
                     </pic:cNvPicPr>
                   </pic:nvPicPr>
                   <pic:blipFill>
-                    <a:blip r:embed="rId38">
+                    <a:blip r:embed="rId34">
                       <a:extLst>
                         <a:ext uri="{28A0092B-C50C-407E-A947-70E740481C1C}">
                           <a14:useLocalDpi xmlns:a14="http://schemas.microsoft.com/office/drawing/2010/main" val="0"/>
@@ -9861,7 +9362,7 @@
                     </pic:cNvPicPr>
                   </pic:nvPicPr>
                   <pic:blipFill>
-                    <a:blip r:embed="rId39">
+                    <a:blip r:embed="rId35">
                       <a:extLst>
                         <a:ext uri="{28A0092B-C50C-407E-A947-70E740481C1C}">
                           <a14:useLocalDpi xmlns:a14="http://schemas.microsoft.com/office/drawing/2010/main" val="0"/>
@@ -10061,7 +9562,27 @@
           <w:sz w:val="22"/>
           <w:szCs w:val="22"/>
         </w:rPr>
-        <w:t>Best Call Payoff} \rightarrow S_0$</w:t>
+        <w:t>Best Call Payoff} \</w:t>
+      </w:r>
+      <w:proofErr w:type="spellStart"/>
+      <w:r>
+        <w:rPr>
+          <w:rFonts w:ascii="Calibri" w:hAnsi="Calibri" w:cs="Calibri"/>
+          <w:color w:val="FF0000"/>
+          <w:sz w:val="22"/>
+          <w:szCs w:val="22"/>
+        </w:rPr>
+        <w:t>rightarrow</w:t>
+      </w:r>
+      <w:proofErr w:type="spellEnd"/>
+      <w:r>
+        <w:rPr>
+          <w:rFonts w:ascii="Calibri" w:hAnsi="Calibri" w:cs="Calibri"/>
+          <w:color w:val="FF0000"/>
+          <w:sz w:val="22"/>
+          <w:szCs w:val="22"/>
+        </w:rPr>
+        <w:t xml:space="preserve"> S_0$</w:t>
       </w:r>
     </w:p>
     <w:p>
@@ -10082,7 +9603,27 @@
           <w:sz w:val="22"/>
           <w:szCs w:val="22"/>
         </w:rPr>
-        <w:t>$\therefore S_0 \leq C_0$</w:t>
+        <w:t>$\therefore S_0 \</w:t>
+      </w:r>
+      <w:proofErr w:type="spellStart"/>
+      <w:r>
+        <w:rPr>
+          <w:rFonts w:ascii="Calibri" w:hAnsi="Calibri" w:cs="Calibri"/>
+          <w:color w:val="FF0000"/>
+          <w:sz w:val="22"/>
+          <w:szCs w:val="22"/>
+        </w:rPr>
+        <w:t>leq</w:t>
+      </w:r>
+      <w:proofErr w:type="spellEnd"/>
+      <w:r>
+        <w:rPr>
+          <w:rFonts w:ascii="Calibri" w:hAnsi="Calibri" w:cs="Calibri"/>
+          <w:color w:val="FF0000"/>
+          <w:sz w:val="22"/>
+          <w:szCs w:val="22"/>
+        </w:rPr>
+        <w:t xml:space="preserve"> C_0$</w:t>
       </w:r>
     </w:p>
     <w:p>
@@ -10122,7 +9663,7 @@
                     </pic:cNvPicPr>
                   </pic:nvPicPr>
                   <pic:blipFill>
-                    <a:blip r:embed="rId40">
+                    <a:blip r:embed="rId36">
                       <a:extLst>
                         <a:ext uri="{28A0092B-C50C-407E-A947-70E740481C1C}">
                           <a14:useLocalDpi xmlns:a14="http://schemas.microsoft.com/office/drawing/2010/main" val="0"/>
@@ -10191,7 +9732,7 @@
                     </pic:cNvPicPr>
                   </pic:nvPicPr>
                   <pic:blipFill>
-                    <a:blip r:embed="rId41">
+                    <a:blip r:embed="rId37">
                       <a:extLst>
                         <a:ext uri="{28A0092B-C50C-407E-A947-70E740481C1C}">
                           <a14:useLocalDpi xmlns:a14="http://schemas.microsoft.com/office/drawing/2010/main" val="0"/>
@@ -10282,7 +9823,27 @@
           <w:sz w:val="22"/>
           <w:szCs w:val="22"/>
         </w:rPr>
-        <w:t>Best Put Payoff} \rightarrow K$</w:t>
+        <w:t>Best Put Payoff} \</w:t>
+      </w:r>
+      <w:proofErr w:type="spellStart"/>
+      <w:r>
+        <w:rPr>
+          <w:rFonts w:ascii="Calibri" w:hAnsi="Calibri" w:cs="Calibri"/>
+          <w:color w:val="FF0000"/>
+          <w:sz w:val="22"/>
+          <w:szCs w:val="22"/>
+        </w:rPr>
+        <w:t>rightarrow</w:t>
+      </w:r>
+      <w:proofErr w:type="spellEnd"/>
+      <w:r>
+        <w:rPr>
+          <w:rFonts w:ascii="Calibri" w:hAnsi="Calibri" w:cs="Calibri"/>
+          <w:color w:val="FF0000"/>
+          <w:sz w:val="22"/>
+          <w:szCs w:val="22"/>
+        </w:rPr>
+        <w:t xml:space="preserve"> K$</w:t>
       </w:r>
     </w:p>
     <w:p>
@@ -10303,7 +9864,27 @@
           <w:sz w:val="22"/>
           <w:szCs w:val="22"/>
         </w:rPr>
-        <w:t>$\therefore K \leq P_0$</w:t>
+        <w:t>$\therefore K \</w:t>
+      </w:r>
+      <w:proofErr w:type="spellStart"/>
+      <w:r>
+        <w:rPr>
+          <w:rFonts w:ascii="Calibri" w:hAnsi="Calibri" w:cs="Calibri"/>
+          <w:color w:val="FF0000"/>
+          <w:sz w:val="22"/>
+          <w:szCs w:val="22"/>
+        </w:rPr>
+        <w:t>leq</w:t>
+      </w:r>
+      <w:proofErr w:type="spellEnd"/>
+      <w:r>
+        <w:rPr>
+          <w:rFonts w:ascii="Calibri" w:hAnsi="Calibri" w:cs="Calibri"/>
+          <w:color w:val="FF0000"/>
+          <w:sz w:val="22"/>
+          <w:szCs w:val="22"/>
+        </w:rPr>
+        <w:t xml:space="preserve"> P_0$</w:t>
       </w:r>
     </w:p>
     <w:p>
@@ -10343,7 +9924,7 @@
                     </pic:cNvPicPr>
                   </pic:nvPicPr>
                   <pic:blipFill>
-                    <a:blip r:embed="rId42">
+                    <a:blip r:embed="rId38">
                       <a:extLst>
                         <a:ext uri="{28A0092B-C50C-407E-A947-70E740481C1C}">
                           <a14:useLocalDpi xmlns:a14="http://schemas.microsoft.com/office/drawing/2010/main" val="0"/>
@@ -10412,7 +9993,7 @@
                     </pic:cNvPicPr>
                   </pic:nvPicPr>
                   <pic:blipFill>
-                    <a:blip r:embed="rId43">
+                    <a:blip r:embed="rId39">
                       <a:extLst>
                         <a:ext uri="{28A0092B-C50C-407E-A947-70E740481C1C}">
                           <a14:useLocalDpi xmlns:a14="http://schemas.microsoft.com/office/drawing/2010/main" val="0"/>
@@ -10538,7 +10119,27 @@
           <w:sz w:val="22"/>
           <w:szCs w:val="22"/>
         </w:rPr>
-        <w:t>$S_0 \leq c_0$</w:t>
+        <w:t>$S_0 \</w:t>
+      </w:r>
+      <w:proofErr w:type="spellStart"/>
+      <w:r>
+        <w:rPr>
+          <w:rFonts w:ascii="Calibri" w:hAnsi="Calibri" w:cs="Calibri"/>
+          <w:color w:val="FF0000"/>
+          <w:sz w:val="22"/>
+          <w:szCs w:val="22"/>
+        </w:rPr>
+        <w:t>leq</w:t>
+      </w:r>
+      <w:proofErr w:type="spellEnd"/>
+      <w:r>
+        <w:rPr>
+          <w:rFonts w:ascii="Calibri" w:hAnsi="Calibri" w:cs="Calibri"/>
+          <w:color w:val="FF0000"/>
+          <w:sz w:val="22"/>
+          <w:szCs w:val="22"/>
+        </w:rPr>
+        <w:t xml:space="preserve"> c_0$</w:t>
       </w:r>
     </w:p>
     <w:p>
@@ -10559,7 +10160,47 @@
           <w:sz w:val="22"/>
           <w:szCs w:val="22"/>
         </w:rPr>
-        <w:t>$Ke^{-rt} \leq p_0$</w:t>
+        <w:t>$</w:t>
+      </w:r>
+      <w:proofErr w:type="spellStart"/>
+      <w:r>
+        <w:rPr>
+          <w:rFonts w:ascii="Calibri" w:hAnsi="Calibri" w:cs="Calibri"/>
+          <w:color w:val="FF0000"/>
+          <w:sz w:val="22"/>
+          <w:szCs w:val="22"/>
+        </w:rPr>
+        <w:t>Ke</w:t>
+      </w:r>
+      <w:proofErr w:type="spellEnd"/>
+      <w:r>
+        <w:rPr>
+          <w:rFonts w:ascii="Calibri" w:hAnsi="Calibri" w:cs="Calibri"/>
+          <w:color w:val="FF0000"/>
+          <w:sz w:val="22"/>
+          <w:szCs w:val="22"/>
+        </w:rPr>
+        <w:t>^{-rt} \</w:t>
+      </w:r>
+      <w:proofErr w:type="spellStart"/>
+      <w:r>
+        <w:rPr>
+          <w:rFonts w:ascii="Calibri" w:hAnsi="Calibri" w:cs="Calibri"/>
+          <w:color w:val="FF0000"/>
+          <w:sz w:val="22"/>
+          <w:szCs w:val="22"/>
+        </w:rPr>
+        <w:t>leq</w:t>
+      </w:r>
+      <w:proofErr w:type="spellEnd"/>
+      <w:r>
+        <w:rPr>
+          <w:rFonts w:ascii="Calibri" w:hAnsi="Calibri" w:cs="Calibri"/>
+          <w:color w:val="FF0000"/>
+          <w:sz w:val="22"/>
+          <w:szCs w:val="22"/>
+        </w:rPr>
+        <w:t xml:space="preserve"> p_0$</w:t>
       </w:r>
     </w:p>
     <w:p>
@@ -10599,7 +10240,7 @@
                     </pic:cNvPicPr>
                   </pic:nvPicPr>
                   <pic:blipFill>
-                    <a:blip r:embed="rId44">
+                    <a:blip r:embed="rId40">
                       <a:extLst>
                         <a:ext uri="{28A0092B-C50C-407E-A947-70E740481C1C}">
                           <a14:useLocalDpi xmlns:a14="http://schemas.microsoft.com/office/drawing/2010/main" val="0"/>
@@ -10668,7 +10309,7 @@
                     </pic:cNvPicPr>
                   </pic:nvPicPr>
                   <pic:blipFill>
-                    <a:blip r:embed="rId45">
+                    <a:blip r:embed="rId41">
                       <a:extLst>
                         <a:ext uri="{28A0092B-C50C-407E-A947-70E740481C1C}">
                           <a14:useLocalDpi xmlns:a14="http://schemas.microsoft.com/office/drawing/2010/main" val="0"/>
@@ -10729,7 +10370,27 @@
           <w:sz w:val="22"/>
           <w:szCs w:val="22"/>
         </w:rPr>
-        <w:t>$S_0 \leq C_0$</w:t>
+        <w:t>$S_0 \</w:t>
+      </w:r>
+      <w:proofErr w:type="spellStart"/>
+      <w:r>
+        <w:rPr>
+          <w:rFonts w:ascii="Calibri" w:hAnsi="Calibri" w:cs="Calibri"/>
+          <w:color w:val="FF0000"/>
+          <w:sz w:val="22"/>
+          <w:szCs w:val="22"/>
+        </w:rPr>
+        <w:t>leq</w:t>
+      </w:r>
+      <w:proofErr w:type="spellEnd"/>
+      <w:r>
+        <w:rPr>
+          <w:rFonts w:ascii="Calibri" w:hAnsi="Calibri" w:cs="Calibri"/>
+          <w:color w:val="FF0000"/>
+          <w:sz w:val="22"/>
+          <w:szCs w:val="22"/>
+        </w:rPr>
+        <w:t xml:space="preserve"> C_0$</w:t>
       </w:r>
     </w:p>
     <w:p>
@@ -10749,7 +10410,27 @@
           <w:sz w:val="22"/>
           <w:szCs w:val="22"/>
         </w:rPr>
-        <w:t>$K \leq P_0$</w:t>
+        <w:t>$K \</w:t>
+      </w:r>
+      <w:proofErr w:type="spellStart"/>
+      <w:r>
+        <w:rPr>
+          <w:rFonts w:ascii="Calibri" w:hAnsi="Calibri" w:cs="Calibri"/>
+          <w:color w:val="FF0000"/>
+          <w:sz w:val="22"/>
+          <w:szCs w:val="22"/>
+        </w:rPr>
+        <w:t>leq</w:t>
+      </w:r>
+      <w:proofErr w:type="spellEnd"/>
+      <w:r>
+        <w:rPr>
+          <w:rFonts w:ascii="Calibri" w:hAnsi="Calibri" w:cs="Calibri"/>
+          <w:color w:val="FF0000"/>
+          <w:sz w:val="22"/>
+          <w:szCs w:val="22"/>
+        </w:rPr>
+        <w:t xml:space="preserve"> P_0$</w:t>
       </w:r>
     </w:p>
     <w:p>
@@ -10789,7 +10470,7 @@
                     </pic:cNvPicPr>
                   </pic:nvPicPr>
                   <pic:blipFill>
-                    <a:blip r:embed="rId46">
+                    <a:blip r:embed="rId42">
                       <a:extLst>
                         <a:ext uri="{28A0092B-C50C-407E-A947-70E740481C1C}">
                           <a14:useLocalDpi xmlns:a14="http://schemas.microsoft.com/office/drawing/2010/main" val="0"/>
@@ -10858,7 +10539,7 @@
                     </pic:cNvPicPr>
                   </pic:nvPicPr>
                   <pic:blipFill>
-                    <a:blip r:embed="rId47">
+                    <a:blip r:embed="rId43">
                       <a:extLst>
                         <a:ext uri="{28A0092B-C50C-407E-A947-70E740481C1C}">
                           <a14:useLocalDpi xmlns:a14="http://schemas.microsoft.com/office/drawing/2010/main" val="0"/>
@@ -11056,7 +10737,27 @@
           <w:sz w:val="22"/>
           <w:szCs w:val="22"/>
         </w:rPr>
-        <w:t>$C_0 \geq c_0$</w:t>
+        <w:t>$C_0 \</w:t>
+      </w:r>
+      <w:proofErr w:type="spellStart"/>
+      <w:r>
+        <w:rPr>
+          <w:rFonts w:ascii="Calibri" w:hAnsi="Calibri" w:cs="Calibri"/>
+          <w:color w:val="FF0000"/>
+          <w:sz w:val="22"/>
+          <w:szCs w:val="22"/>
+        </w:rPr>
+        <w:t>geq</w:t>
+      </w:r>
+      <w:proofErr w:type="spellEnd"/>
+      <w:r>
+        <w:rPr>
+          <w:rFonts w:ascii="Calibri" w:hAnsi="Calibri" w:cs="Calibri"/>
+          <w:color w:val="FF0000"/>
+          <w:sz w:val="22"/>
+          <w:szCs w:val="22"/>
+        </w:rPr>
+        <w:t xml:space="preserve"> c_0$</w:t>
       </w:r>
     </w:p>
     <w:p>
@@ -11077,7 +10778,27 @@
           <w:sz w:val="22"/>
           <w:szCs w:val="22"/>
         </w:rPr>
-        <w:t>$P_0 \geq p_0$</w:t>
+        <w:t>$P_0 \</w:t>
+      </w:r>
+      <w:proofErr w:type="spellStart"/>
+      <w:r>
+        <w:rPr>
+          <w:rFonts w:ascii="Calibri" w:hAnsi="Calibri" w:cs="Calibri"/>
+          <w:color w:val="FF0000"/>
+          <w:sz w:val="22"/>
+          <w:szCs w:val="22"/>
+        </w:rPr>
+        <w:t>geq</w:t>
+      </w:r>
+      <w:proofErr w:type="spellEnd"/>
+      <w:r>
+        <w:rPr>
+          <w:rFonts w:ascii="Calibri" w:hAnsi="Calibri" w:cs="Calibri"/>
+          <w:color w:val="FF0000"/>
+          <w:sz w:val="22"/>
+          <w:szCs w:val="22"/>
+        </w:rPr>
+        <w:t xml:space="preserve"> p_0$</w:t>
       </w:r>
     </w:p>
     <w:p>
@@ -11099,6 +10820,7 @@
           <w:szCs w:val="22"/>
           <w:lang w:val=""/>
         </w:rPr>
+        <w:lastRenderedPageBreak/>
         <w:drawing>
           <wp:inline distT="0" distB="0" distL="0" distR="0" wp14:anchorId="60A2713B" wp14:editId="1E272E44">
             <wp:extent cx="5123180" cy="422275"/>
@@ -11117,7 +10839,7 @@
                     </pic:cNvPicPr>
                   </pic:nvPicPr>
                   <pic:blipFill>
-                    <a:blip r:embed="rId48">
+                    <a:blip r:embed="rId44">
                       <a:extLst>
                         <a:ext uri="{28A0092B-C50C-407E-A947-70E740481C1C}">
                           <a14:useLocalDpi xmlns:a14="http://schemas.microsoft.com/office/drawing/2010/main" val="0"/>
@@ -11186,7 +10908,7 @@
                     </pic:cNvPicPr>
                   </pic:nvPicPr>
                   <pic:blipFill>
-                    <a:blip r:embed="rId49">
+                    <a:blip r:embed="rId45">
                       <a:extLst>
                         <a:ext uri="{28A0092B-C50C-407E-A947-70E740481C1C}">
                           <a14:useLocalDpi xmlns:a14="http://schemas.microsoft.com/office/drawing/2010/main" val="0"/>
@@ -11275,7 +10997,39 @@
           <w:rFonts w:ascii="Calibri" w:hAnsi="Calibri" w:cs="Calibri"/>
           <w:color w:val="FF0000"/>
         </w:rPr>
-        <w:t xml:space="preserve">S_0 \geq c_0 \geq </w:t>
+        <w:t>S_0 \</w:t>
+      </w:r>
+      <w:proofErr w:type="spellStart"/>
+      <w:r>
+        <w:rPr>
+          <w:rFonts w:ascii="Calibri" w:hAnsi="Calibri" w:cs="Calibri"/>
+          <w:color w:val="FF0000"/>
+        </w:rPr>
+        <w:t>geq</w:t>
+      </w:r>
+      <w:proofErr w:type="spellEnd"/>
+      <w:r>
+        <w:rPr>
+          <w:rFonts w:ascii="Calibri" w:hAnsi="Calibri" w:cs="Calibri"/>
+          <w:color w:val="FF0000"/>
+        </w:rPr>
+        <w:t xml:space="preserve"> c_0 \</w:t>
+      </w:r>
+      <w:proofErr w:type="spellStart"/>
+      <w:r>
+        <w:rPr>
+          <w:rFonts w:ascii="Calibri" w:hAnsi="Calibri" w:cs="Calibri"/>
+          <w:color w:val="FF0000"/>
+        </w:rPr>
+        <w:t>geq</w:t>
+      </w:r>
+      <w:proofErr w:type="spellEnd"/>
+      <w:r>
+        <w:rPr>
+          <w:rFonts w:ascii="Calibri" w:hAnsi="Calibri" w:cs="Calibri"/>
+          <w:color w:val="FF0000"/>
+        </w:rPr>
+        <w:t xml:space="preserve"> </w:t>
       </w:r>
       <w:proofErr w:type="gramStart"/>
       <w:r>
@@ -11305,7 +11059,23 @@
           <w:rFonts w:ascii="Calibri" w:hAnsi="Calibri" w:cs="Calibri"/>
           <w:color w:val="FF0000"/>
         </w:rPr>
-        <w:t>S_0 \ - \ Ke^{-rt}, \ 0</w:t>
+        <w:t xml:space="preserve">S_0 \ - \ </w:t>
+      </w:r>
+      <w:proofErr w:type="spellStart"/>
+      <w:r>
+        <w:rPr>
+          <w:rFonts w:ascii="Calibri" w:hAnsi="Calibri" w:cs="Calibri"/>
+          <w:color w:val="FF0000"/>
+        </w:rPr>
+        <w:t>Ke</w:t>
+      </w:r>
+      <w:proofErr w:type="spellEnd"/>
+      <w:r>
+        <w:rPr>
+          <w:rFonts w:ascii="Calibri" w:hAnsi="Calibri" w:cs="Calibri"/>
+          <w:color w:val="FF0000"/>
+        </w:rPr>
+        <w:t>^{-rt}, \ 0</w:t>
       </w:r>
       <w:r>
         <w:rPr>
@@ -11344,12 +11114,53 @@
         </w:rPr>
         <w:t>$</w:t>
       </w:r>
-      <w:r>
-        <w:rPr>
-          <w:rFonts w:ascii="Calibri" w:hAnsi="Calibri" w:cs="Calibri"/>
-          <w:color w:val="FF0000"/>
-        </w:rPr>
-        <w:t xml:space="preserve">Ke^{-rt} \geq p_0 \geq </w:t>
+      <w:proofErr w:type="spellStart"/>
+      <w:r>
+        <w:rPr>
+          <w:rFonts w:ascii="Calibri" w:hAnsi="Calibri" w:cs="Calibri"/>
+          <w:color w:val="FF0000"/>
+        </w:rPr>
+        <w:t>Ke</w:t>
+      </w:r>
+      <w:proofErr w:type="spellEnd"/>
+      <w:r>
+        <w:rPr>
+          <w:rFonts w:ascii="Calibri" w:hAnsi="Calibri" w:cs="Calibri"/>
+          <w:color w:val="FF0000"/>
+        </w:rPr>
+        <w:t>^{-rt} \</w:t>
+      </w:r>
+      <w:proofErr w:type="spellStart"/>
+      <w:r>
+        <w:rPr>
+          <w:rFonts w:ascii="Calibri" w:hAnsi="Calibri" w:cs="Calibri"/>
+          <w:color w:val="FF0000"/>
+        </w:rPr>
+        <w:t>geq</w:t>
+      </w:r>
+      <w:proofErr w:type="spellEnd"/>
+      <w:r>
+        <w:rPr>
+          <w:rFonts w:ascii="Calibri" w:hAnsi="Calibri" w:cs="Calibri"/>
+          <w:color w:val="FF0000"/>
+        </w:rPr>
+        <w:t xml:space="preserve"> p_0 \</w:t>
+      </w:r>
+      <w:proofErr w:type="spellStart"/>
+      <w:r>
+        <w:rPr>
+          <w:rFonts w:ascii="Calibri" w:hAnsi="Calibri" w:cs="Calibri"/>
+          <w:color w:val="FF0000"/>
+        </w:rPr>
+        <w:t>geq</w:t>
+      </w:r>
+      <w:proofErr w:type="spellEnd"/>
+      <w:r>
+        <w:rPr>
+          <w:rFonts w:ascii="Calibri" w:hAnsi="Calibri" w:cs="Calibri"/>
+          <w:color w:val="FF0000"/>
+        </w:rPr>
+        <w:t xml:space="preserve"> </w:t>
       </w:r>
       <w:proofErr w:type="gramStart"/>
       <w:r>
@@ -11373,13 +11184,22 @@
         </w:rPr>
         <w:t>(</w:t>
       </w:r>
+      <w:proofErr w:type="spellStart"/>
       <w:proofErr w:type="gramEnd"/>
       <w:r>
         <w:rPr>
           <w:rFonts w:ascii="Calibri" w:hAnsi="Calibri" w:cs="Calibri"/>
           <w:color w:val="FF0000"/>
         </w:rPr>
-        <w:t>Ke^{-rt} \ - \ F_0^P, \ 0</w:t>
+        <w:t>Ke</w:t>
+      </w:r>
+      <w:proofErr w:type="spellEnd"/>
+      <w:r>
+        <w:rPr>
+          <w:rFonts w:ascii="Calibri" w:hAnsi="Calibri" w:cs="Calibri"/>
+          <w:color w:val="FF0000"/>
+        </w:rPr>
+        <w:t>^{-rt} \ - \ F_0^P, \ 0</w:t>
       </w:r>
       <w:r>
         <w:rPr>
@@ -11440,7 +11260,7 @@
                     </pic:cNvPicPr>
                   </pic:nvPicPr>
                   <pic:blipFill>
-                    <a:blip r:embed="rId50">
+                    <a:blip r:embed="rId46">
                       <a:extLst>
                         <a:ext uri="{28A0092B-C50C-407E-A947-70E740481C1C}">
                           <a14:useLocalDpi xmlns:a14="http://schemas.microsoft.com/office/drawing/2010/main" val="0"/>
@@ -11509,7 +11329,7 @@
                     </pic:cNvPicPr>
                   </pic:nvPicPr>
                   <pic:blipFill>
-                    <a:blip r:embed="rId51">
+                    <a:blip r:embed="rId47">
                       <a:extLst>
                         <a:ext uri="{28A0092B-C50C-407E-A947-70E740481C1C}">
                           <a14:useLocalDpi xmlns:a14="http://schemas.microsoft.com/office/drawing/2010/main" val="0"/>
@@ -11585,7 +11405,39 @@
           <w:rFonts w:ascii="Calibri" w:hAnsi="Calibri" w:cs="Calibri"/>
           <w:color w:val="FF0000"/>
         </w:rPr>
-        <w:t xml:space="preserve">S_0 \geq C_0 \geq </w:t>
+        <w:t>S_0 \</w:t>
+      </w:r>
+      <w:proofErr w:type="spellStart"/>
+      <w:r>
+        <w:rPr>
+          <w:rFonts w:ascii="Calibri" w:hAnsi="Calibri" w:cs="Calibri"/>
+          <w:color w:val="FF0000"/>
+        </w:rPr>
+        <w:t>geq</w:t>
+      </w:r>
+      <w:proofErr w:type="spellEnd"/>
+      <w:r>
+        <w:rPr>
+          <w:rFonts w:ascii="Calibri" w:hAnsi="Calibri" w:cs="Calibri"/>
+          <w:color w:val="FF0000"/>
+        </w:rPr>
+        <w:t xml:space="preserve"> C_0 \</w:t>
+      </w:r>
+      <w:proofErr w:type="spellStart"/>
+      <w:r>
+        <w:rPr>
+          <w:rFonts w:ascii="Calibri" w:hAnsi="Calibri" w:cs="Calibri"/>
+          <w:color w:val="FF0000"/>
+        </w:rPr>
+        <w:t>geq</w:t>
+      </w:r>
+      <w:proofErr w:type="spellEnd"/>
+      <w:r>
+        <w:rPr>
+          <w:rFonts w:ascii="Calibri" w:hAnsi="Calibri" w:cs="Calibri"/>
+          <w:color w:val="FF0000"/>
+        </w:rPr>
+        <w:t xml:space="preserve"> </w:t>
       </w:r>
       <w:proofErr w:type="gramStart"/>
       <w:r>
@@ -11673,7 +11525,39 @@
           <w:rFonts w:ascii="Calibri" w:hAnsi="Calibri" w:cs="Calibri"/>
           <w:color w:val="FF0000"/>
         </w:rPr>
-        <w:t xml:space="preserve">K \geq P_0 \geq </w:t>
+        <w:t>K \</w:t>
+      </w:r>
+      <w:proofErr w:type="spellStart"/>
+      <w:r>
+        <w:rPr>
+          <w:rFonts w:ascii="Calibri" w:hAnsi="Calibri" w:cs="Calibri"/>
+          <w:color w:val="FF0000"/>
+        </w:rPr>
+        <w:t>geq</w:t>
+      </w:r>
+      <w:proofErr w:type="spellEnd"/>
+      <w:r>
+        <w:rPr>
+          <w:rFonts w:ascii="Calibri" w:hAnsi="Calibri" w:cs="Calibri"/>
+          <w:color w:val="FF0000"/>
+        </w:rPr>
+        <w:t xml:space="preserve"> P_0 \</w:t>
+      </w:r>
+      <w:proofErr w:type="spellStart"/>
+      <w:r>
+        <w:rPr>
+          <w:rFonts w:ascii="Calibri" w:hAnsi="Calibri" w:cs="Calibri"/>
+          <w:color w:val="FF0000"/>
+        </w:rPr>
+        <w:t>geq</w:t>
+      </w:r>
+      <w:proofErr w:type="spellEnd"/>
+      <w:r>
+        <w:rPr>
+          <w:rFonts w:ascii="Calibri" w:hAnsi="Calibri" w:cs="Calibri"/>
+          <w:color w:val="FF0000"/>
+        </w:rPr>
+        <w:t xml:space="preserve"> </w:t>
       </w:r>
       <w:proofErr w:type="gramStart"/>
       <w:r>
@@ -11766,7 +11650,7 @@
                     </pic:cNvPicPr>
                   </pic:nvPicPr>
                   <pic:blipFill>
-                    <a:blip r:embed="rId52">
+                    <a:blip r:embed="rId48">
                       <a:extLst>
                         <a:ext uri="{28A0092B-C50C-407E-A947-70E740481C1C}">
                           <a14:useLocalDpi xmlns:a14="http://schemas.microsoft.com/office/drawing/2010/main" val="0"/>
@@ -11833,7 +11717,7 @@
                     </pic:cNvPicPr>
                   </pic:nvPicPr>
                   <pic:blipFill>
-                    <a:blip r:embed="rId53">
+                    <a:blip r:embed="rId49">
                       <a:extLst>
                         <a:ext uri="{28A0092B-C50C-407E-A947-70E740481C1C}">
                           <a14:useLocalDpi xmlns:a14="http://schemas.microsoft.com/office/drawing/2010/main" val="0"/>
@@ -12171,7 +12055,7 @@
                           </pic:cNvPicPr>
                         </pic:nvPicPr>
                         <pic:blipFill>
-                          <a:blip r:embed="rId54">
+                          <a:blip r:embed="rId50">
                             <a:extLst>
                               <a:ext uri="{28A0092B-C50C-407E-A947-70E740481C1C}">
                                 <a14:useLocalDpi xmlns:a14="http://schemas.microsoft.com/office/drawing/2010/main" val="0"/>
@@ -12381,7 +12265,7 @@
                           </pic:cNvPicPr>
                         </pic:nvPicPr>
                         <pic:blipFill>
-                          <a:blip r:embed="rId55">
+                          <a:blip r:embed="rId51">
                             <a:extLst>
                               <a:ext uri="{28A0092B-C50C-407E-A947-70E740481C1C}">
                                 <a14:useLocalDpi xmlns:a14="http://schemas.microsoft.com/office/drawing/2010/main" val="0"/>
@@ -12591,7 +12475,7 @@
                           </pic:cNvPicPr>
                         </pic:nvPicPr>
                         <pic:blipFill>
-                          <a:blip r:embed="rId56">
+                          <a:blip r:embed="rId52">
                             <a:extLst>
                               <a:ext uri="{28A0092B-C50C-407E-A947-70E740481C1C}">
                                 <a14:useLocalDpi xmlns:a14="http://schemas.microsoft.com/office/drawing/2010/main" val="0"/>
@@ -12677,7 +12561,7 @@
                           </pic:cNvPicPr>
                         </pic:nvPicPr>
                         <pic:blipFill>
-                          <a:blip r:embed="rId57">
+                          <a:blip r:embed="rId53">
                             <a:extLst>
                               <a:ext uri="{28A0092B-C50C-407E-A947-70E740481C1C}">
                                 <a14:useLocalDpi xmlns:a14="http://schemas.microsoft.com/office/drawing/2010/main" val="0"/>
@@ -12847,7 +12731,7 @@
                           </pic:cNvPicPr>
                         </pic:nvPicPr>
                         <pic:blipFill>
-                          <a:blip r:embed="rId58">
+                          <a:blip r:embed="rId54">
                             <a:extLst>
                               <a:ext uri="{28A0092B-C50C-407E-A947-70E740481C1C}">
                                 <a14:useLocalDpi xmlns:a14="http://schemas.microsoft.com/office/drawing/2010/main" val="0"/>
@@ -12933,7 +12817,7 @@
                           </pic:cNvPicPr>
                         </pic:nvPicPr>
                         <pic:blipFill>
-                          <a:blip r:embed="rId59">
+                          <a:blip r:embed="rId55">
                             <a:extLst>
                               <a:ext uri="{28A0092B-C50C-407E-A947-70E740481C1C}">
                                 <a14:useLocalDpi xmlns:a14="http://schemas.microsoft.com/office/drawing/2010/main" val="0"/>
@@ -13065,7 +12949,7 @@
                     </pic:cNvPicPr>
                   </pic:nvPicPr>
                   <pic:blipFill>
-                    <a:blip r:embed="rId60">
+                    <a:blip r:embed="rId56">
                       <a:extLst>
                         <a:ext uri="{28A0092B-C50C-407E-A947-70E740481C1C}">
                           <a14:useLocalDpi xmlns:a14="http://schemas.microsoft.com/office/drawing/2010/main" val="0"/>
@@ -13189,7 +13073,7 @@
                     </pic:cNvPicPr>
                   </pic:nvPicPr>
                   <pic:blipFill>
-                    <a:blip r:embed="rId61">
+                    <a:blip r:embed="rId57">
                       <a:extLst>
                         <a:ext uri="{28A0092B-C50C-407E-A947-70E740481C1C}">
                           <a14:useLocalDpi xmlns:a14="http://schemas.microsoft.com/office/drawing/2010/main" val="0"/>
@@ -13688,7 +13572,7 @@
                     </pic:cNvPicPr>
                   </pic:nvPicPr>
                   <pic:blipFill>
-                    <a:blip r:embed="rId62">
+                    <a:blip r:embed="rId58">
                       <a:extLst>
                         <a:ext uri="{28A0092B-C50C-407E-A947-70E740481C1C}">
                           <a14:useLocalDpi xmlns:a14="http://schemas.microsoft.com/office/drawing/2010/main" val="0"/>
@@ -13757,7 +13641,7 @@
                     </pic:cNvPicPr>
                   </pic:nvPicPr>
                   <pic:blipFill>
-                    <a:blip r:embed="rId63">
+                    <a:blip r:embed="rId59">
                       <a:extLst>
                         <a:ext uri="{28A0092B-C50C-407E-A947-70E740481C1C}">
                           <a14:useLocalDpi xmlns:a14="http://schemas.microsoft.com/office/drawing/2010/main" val="0"/>
@@ -14009,7 +13893,27 @@
           <w:sz w:val="22"/>
           <w:szCs w:val="22"/>
         </w:rPr>
-        <w:t>$C\(K_1\) – C\(K_2\) \leq K_2 – K_1$</w:t>
+        <w:t>$C\(K_1\) – C\(K_2\) \</w:t>
+      </w:r>
+      <w:proofErr w:type="spellStart"/>
+      <w:r>
+        <w:rPr>
+          <w:rFonts w:ascii="Calibri" w:hAnsi="Calibri" w:cs="Calibri"/>
+          <w:color w:val="FF0000"/>
+          <w:sz w:val="22"/>
+          <w:szCs w:val="22"/>
+        </w:rPr>
+        <w:t>leq</w:t>
+      </w:r>
+      <w:proofErr w:type="spellEnd"/>
+      <w:r>
+        <w:rPr>
+          <w:rFonts w:ascii="Calibri" w:hAnsi="Calibri" w:cs="Calibri"/>
+          <w:color w:val="FF0000"/>
+          <w:sz w:val="22"/>
+          <w:szCs w:val="22"/>
+        </w:rPr>
+        <w:t xml:space="preserve"> K_2 – K_1$</w:t>
       </w:r>
     </w:p>
     <w:p>
@@ -14030,7 +13934,27 @@
           <w:sz w:val="22"/>
           <w:szCs w:val="22"/>
         </w:rPr>
-        <w:t xml:space="preserve">$P\(K_2\) – P\(K_1\) \leq </w:t>
+        <w:t>$P\(K_2\) – P\(K_1\) \</w:t>
+      </w:r>
+      <w:proofErr w:type="spellStart"/>
+      <w:r>
+        <w:rPr>
+          <w:rFonts w:ascii="Calibri" w:hAnsi="Calibri" w:cs="Calibri"/>
+          <w:color w:val="FF0000"/>
+          <w:sz w:val="22"/>
+          <w:szCs w:val="22"/>
+        </w:rPr>
+        <w:t>leq</w:t>
+      </w:r>
+      <w:proofErr w:type="spellEnd"/>
+      <w:r>
+        <w:rPr>
+          <w:rFonts w:ascii="Calibri" w:hAnsi="Calibri" w:cs="Calibri"/>
+          <w:color w:val="FF0000"/>
+          <w:sz w:val="22"/>
+          <w:szCs w:val="22"/>
+        </w:rPr>
+        <w:t xml:space="preserve"> </w:t>
       </w:r>
       <w:r>
         <w:rPr>
@@ -14106,7 +14030,7 @@
                     </pic:cNvPicPr>
                   </pic:nvPicPr>
                   <pic:blipFill>
-                    <a:blip r:embed="rId64">
+                    <a:blip r:embed="rId60">
                       <a:extLst>
                         <a:ext uri="{28A0092B-C50C-407E-A947-70E740481C1C}">
                           <a14:useLocalDpi xmlns:a14="http://schemas.microsoft.com/office/drawing/2010/main" val="0"/>
@@ -14175,7 +14099,7 @@
                     </pic:cNvPicPr>
                   </pic:nvPicPr>
                   <pic:blipFill>
-                    <a:blip r:embed="rId65">
+                    <a:blip r:embed="rId61">
                       <a:extLst>
                         <a:ext uri="{28A0092B-C50C-407E-A947-70E740481C1C}">
                           <a14:useLocalDpi xmlns:a14="http://schemas.microsoft.com/office/drawing/2010/main" val="0"/>
@@ -14225,7 +14149,27 @@
           <w:sz w:val="22"/>
           <w:szCs w:val="22"/>
         </w:rPr>
-        <w:t>$c\(K_1\) – c\(K_2\) \leq (K_2 – K_</w:t>
+        <w:t>$c\(K_1\) – c\(K_2\) \</w:t>
+      </w:r>
+      <w:proofErr w:type="spellStart"/>
+      <w:r>
+        <w:rPr>
+          <w:rFonts w:ascii="Calibri" w:hAnsi="Calibri" w:cs="Calibri"/>
+          <w:color w:val="FF0000"/>
+          <w:sz w:val="22"/>
+          <w:szCs w:val="22"/>
+        </w:rPr>
+        <w:t>leq</w:t>
+      </w:r>
+      <w:proofErr w:type="spellEnd"/>
+      <w:r>
+        <w:rPr>
+          <w:rFonts w:ascii="Calibri" w:hAnsi="Calibri" w:cs="Calibri"/>
+          <w:color w:val="FF0000"/>
+          <w:sz w:val="22"/>
+          <w:szCs w:val="22"/>
+        </w:rPr>
+        <w:t xml:space="preserve"> (K_2 – K_</w:t>
       </w:r>
       <w:proofErr w:type="gramStart"/>
       <w:r>
@@ -14266,7 +14210,27 @@
           <w:sz w:val="22"/>
           <w:szCs w:val="22"/>
         </w:rPr>
-        <w:t>$p\(K_2\) – p\(K_1\) \leq (K_2 – K_</w:t>
+        <w:t>$p\(K_2\) – p\(K_1\) \</w:t>
+      </w:r>
+      <w:proofErr w:type="spellStart"/>
+      <w:r>
+        <w:rPr>
+          <w:rFonts w:ascii="Calibri" w:hAnsi="Calibri" w:cs="Calibri"/>
+          <w:color w:val="FF0000"/>
+          <w:sz w:val="22"/>
+          <w:szCs w:val="22"/>
+        </w:rPr>
+        <w:t>leq</w:t>
+      </w:r>
+      <w:proofErr w:type="spellEnd"/>
+      <w:r>
+        <w:rPr>
+          <w:rFonts w:ascii="Calibri" w:hAnsi="Calibri" w:cs="Calibri"/>
+          <w:color w:val="FF0000"/>
+          <w:sz w:val="22"/>
+          <w:szCs w:val="22"/>
+        </w:rPr>
+        <w:t xml:space="preserve"> (K_2 – K_</w:t>
       </w:r>
       <w:proofErr w:type="gramStart"/>
       <w:r>
@@ -14326,7 +14290,7 @@
                     </pic:cNvPicPr>
                   </pic:nvPicPr>
                   <pic:blipFill>
-                    <a:blip r:embed="rId66">
+                    <a:blip r:embed="rId62">
                       <a:extLst>
                         <a:ext uri="{28A0092B-C50C-407E-A947-70E740481C1C}">
                           <a14:useLocalDpi xmlns:a14="http://schemas.microsoft.com/office/drawing/2010/main" val="0"/>
@@ -14395,7 +14359,7 @@
                     </pic:cNvPicPr>
                   </pic:nvPicPr>
                   <pic:blipFill>
-                    <a:blip r:embed="rId67">
+                    <a:blip r:embed="rId63">
                       <a:extLst>
                         <a:ext uri="{28A0092B-C50C-407E-A947-70E740481C1C}">
                           <a14:useLocalDpi xmlns:a14="http://schemas.microsoft.com/office/drawing/2010/main" val="0"/>
@@ -14646,7 +14610,27 @@
           <w:sz w:val="22"/>
           <w:szCs w:val="22"/>
         </w:rPr>
-        <w:t>Gradient}_1 \geq \text{Gradient}_2$</w:t>
+        <w:t>Gradient}_1 \</w:t>
+      </w:r>
+      <w:proofErr w:type="spellStart"/>
+      <w:r>
+        <w:rPr>
+          <w:rFonts w:ascii="Calibri" w:hAnsi="Calibri" w:cs="Calibri"/>
+          <w:color w:val="FF0000"/>
+          <w:sz w:val="22"/>
+          <w:szCs w:val="22"/>
+        </w:rPr>
+        <w:t>geq</w:t>
+      </w:r>
+      <w:proofErr w:type="spellEnd"/>
+      <w:r>
+        <w:rPr>
+          <w:rFonts w:ascii="Calibri" w:hAnsi="Calibri" w:cs="Calibri"/>
+          <w:color w:val="FF0000"/>
+          <w:sz w:val="22"/>
+          <w:szCs w:val="22"/>
+        </w:rPr>
+        <w:t xml:space="preserve"> \text{Gradient}_2$</w:t>
       </w:r>
     </w:p>
     <w:p>
@@ -14705,7 +14689,27 @@
           <w:sz w:val="22"/>
           <w:szCs w:val="22"/>
         </w:rPr>
-        <w:t>K_2 – K_1} \geq \frac{</w:t>
+        <w:t>K_2 – K_1} \</w:t>
+      </w:r>
+      <w:proofErr w:type="spellStart"/>
+      <w:r>
+        <w:rPr>
+          <w:rFonts w:ascii="Calibri" w:hAnsi="Calibri" w:cs="Calibri"/>
+          <w:color w:val="FF0000"/>
+          <w:sz w:val="22"/>
+          <w:szCs w:val="22"/>
+        </w:rPr>
+        <w:t>geq</w:t>
+      </w:r>
+      <w:proofErr w:type="spellEnd"/>
+      <w:r>
+        <w:rPr>
+          <w:rFonts w:ascii="Calibri" w:hAnsi="Calibri" w:cs="Calibri"/>
+          <w:color w:val="FF0000"/>
+          <w:sz w:val="22"/>
+          <w:szCs w:val="22"/>
+        </w:rPr>
+        <w:t xml:space="preserve"> \frac{</w:t>
       </w:r>
       <w:r>
         <w:rPr>
@@ -14763,7 +14767,7 @@
                     </pic:cNvPicPr>
                   </pic:nvPicPr>
                   <pic:blipFill>
-                    <a:blip r:embed="rId68">
+                    <a:blip r:embed="rId64">
                       <a:extLst>
                         <a:ext uri="{28A0092B-C50C-407E-A947-70E740481C1C}">
                           <a14:useLocalDpi xmlns:a14="http://schemas.microsoft.com/office/drawing/2010/main" val="0"/>
@@ -14832,7 +14836,7 @@
                     </pic:cNvPicPr>
                   </pic:nvPicPr>
                   <pic:blipFill>
-                    <a:blip r:embed="rId69">
+                    <a:blip r:embed="rId65">
                       <a:extLst>
                         <a:ext uri="{28A0092B-C50C-407E-A947-70E740481C1C}">
                           <a14:useLocalDpi xmlns:a14="http://schemas.microsoft.com/office/drawing/2010/main" val="0"/>
@@ -14914,7 +14918,27 @@
           <w:sz w:val="22"/>
           <w:szCs w:val="22"/>
         </w:rPr>
-        <w:t>Gradient}_2 \geq \text{Gradient}_1$</w:t>
+        <w:t>Gradient}_2 \</w:t>
+      </w:r>
+      <w:proofErr w:type="spellStart"/>
+      <w:r>
+        <w:rPr>
+          <w:rFonts w:ascii="Calibri" w:hAnsi="Calibri" w:cs="Calibri"/>
+          <w:color w:val="FF0000"/>
+          <w:sz w:val="22"/>
+          <w:szCs w:val="22"/>
+        </w:rPr>
+        <w:t>geq</w:t>
+      </w:r>
+      <w:proofErr w:type="spellEnd"/>
+      <w:r>
+        <w:rPr>
+          <w:rFonts w:ascii="Calibri" w:hAnsi="Calibri" w:cs="Calibri"/>
+          <w:color w:val="FF0000"/>
+          <w:sz w:val="22"/>
+          <w:szCs w:val="22"/>
+        </w:rPr>
+        <w:t xml:space="preserve"> \text{Gradient}_1$</w:t>
       </w:r>
     </w:p>
     <w:p>
@@ -14955,7 +14979,27 @@
           <w:sz w:val="22"/>
           <w:szCs w:val="22"/>
         </w:rPr>
-        <w:t>K_3 – K_2} \geq \frac{</w:t>
+        <w:t>K_3 – K_2} \</w:t>
+      </w:r>
+      <w:proofErr w:type="spellStart"/>
+      <w:r>
+        <w:rPr>
+          <w:rFonts w:ascii="Calibri" w:hAnsi="Calibri" w:cs="Calibri"/>
+          <w:color w:val="FF0000"/>
+          <w:sz w:val="22"/>
+          <w:szCs w:val="22"/>
+        </w:rPr>
+        <w:t>geq</w:t>
+      </w:r>
+      <w:proofErr w:type="spellEnd"/>
+      <w:r>
+        <w:rPr>
+          <w:rFonts w:ascii="Calibri" w:hAnsi="Calibri" w:cs="Calibri"/>
+          <w:color w:val="FF0000"/>
+          <w:sz w:val="22"/>
+          <w:szCs w:val="22"/>
+        </w:rPr>
+        <w:t xml:space="preserve"> \frac{</w:t>
       </w:r>
       <w:r>
         <w:rPr>
@@ -15013,7 +15057,7 @@
                     </pic:cNvPicPr>
                   </pic:nvPicPr>
                   <pic:blipFill>
-                    <a:blip r:embed="rId70">
+                    <a:blip r:embed="rId66">
                       <a:extLst>
                         <a:ext uri="{28A0092B-C50C-407E-A947-70E740481C1C}">
                           <a14:useLocalDpi xmlns:a14="http://schemas.microsoft.com/office/drawing/2010/main" val="0"/>
@@ -15082,7 +15126,7 @@
                     </pic:cNvPicPr>
                   </pic:nvPicPr>
                   <pic:blipFill>
-                    <a:blip r:embed="rId71">
+                    <a:blip r:embed="rId67">
                       <a:extLst>
                         <a:ext uri="{28A0092B-C50C-407E-A947-70E740481C1C}">
                           <a14:useLocalDpi xmlns:a14="http://schemas.microsoft.com/office/drawing/2010/main" val="0"/>
@@ -15170,7 +15214,7 @@
                     </pic:cNvPicPr>
                   </pic:nvPicPr>
                   <pic:blipFill>
-                    <a:blip r:embed="rId72">
+                    <a:blip r:embed="rId68">
                       <a:extLst>
                         <a:ext uri="{28A0092B-C50C-407E-A947-70E740481C1C}">
                           <a14:useLocalDpi xmlns:a14="http://schemas.microsoft.com/office/drawing/2010/main" val="0"/>
@@ -15283,7 +15327,7 @@
                     </pic:cNvPicPr>
                   </pic:nvPicPr>
                   <pic:blipFill>
-                    <a:blip r:embed="rId73">
+                    <a:blip r:embed="rId69">
                       <a:extLst>
                         <a:ext uri="{28A0092B-C50C-407E-A947-70E740481C1C}">
                           <a14:useLocalDpi xmlns:a14="http://schemas.microsoft.com/office/drawing/2010/main" val="0"/>
@@ -15391,7 +15435,7 @@
                     </pic:cNvPicPr>
                   </pic:nvPicPr>
                   <pic:blipFill>
-                    <a:blip r:embed="rId74">
+                    <a:blip r:embed="rId70">
                       <a:extLst>
                         <a:ext uri="{28A0092B-C50C-407E-A947-70E740481C1C}">
                           <a14:useLocalDpi xmlns:a14="http://schemas.microsoft.com/office/drawing/2010/main" val="0"/>
@@ -15511,7 +15555,7 @@
                     </pic:cNvPicPr>
                   </pic:nvPicPr>
                   <pic:blipFill>
-                    <a:blip r:embed="rId75">
+                    <a:blip r:embed="rId71">
                       <a:extLst>
                         <a:ext uri="{28A0092B-C50C-407E-A947-70E740481C1C}">
                           <a14:useLocalDpi xmlns:a14="http://schemas.microsoft.com/office/drawing/2010/main" val="0"/>
@@ -15643,7 +15687,7 @@
                     </pic:cNvPicPr>
                   </pic:nvPicPr>
                   <pic:blipFill>
-                    <a:blip r:embed="rId76" cstate="print">
+                    <a:blip r:embed="rId72" cstate="print">
                       <a:extLst>
                         <a:ext uri="{28A0092B-C50C-407E-A947-70E740481C1C}">
                           <a14:useLocalDpi xmlns:a14="http://schemas.microsoft.com/office/drawing/2010/main" val="0"/>
@@ -15732,7 +15776,7 @@
                     </pic:cNvPicPr>
                   </pic:nvPicPr>
                   <pic:blipFill>
-                    <a:blip r:embed="rId77">
+                    <a:blip r:embed="rId73">
                       <a:extLst>
                         <a:ext uri="{28A0092B-C50C-407E-A947-70E740481C1C}">
                           <a14:useLocalDpi xmlns:a14="http://schemas.microsoft.com/office/drawing/2010/main" val="0"/>
@@ -15898,7 +15942,7 @@
                     </pic:cNvPicPr>
                   </pic:nvPicPr>
                   <pic:blipFill>
-                    <a:blip r:embed="rId78">
+                    <a:blip r:embed="rId74">
                       <a:extLst>
                         <a:ext uri="{28A0092B-C50C-407E-A947-70E740481C1C}">
                           <a14:useLocalDpi xmlns:a14="http://schemas.microsoft.com/office/drawing/2010/main" val="0"/>
@@ -16157,7 +16201,7 @@
                     </pic:cNvPicPr>
                   </pic:nvPicPr>
                   <pic:blipFill>
-                    <a:blip r:embed="rId79">
+                    <a:blip r:embed="rId75">
                       <a:extLst>
                         <a:ext uri="{28A0092B-C50C-407E-A947-70E740481C1C}">
                           <a14:useLocalDpi xmlns:a14="http://schemas.microsoft.com/office/drawing/2010/main" val="0"/>
@@ -16226,7 +16270,7 @@
                     </pic:cNvPicPr>
                   </pic:nvPicPr>
                   <pic:blipFill>
-                    <a:blip r:embed="rId80">
+                    <a:blip r:embed="rId76">
                       <a:extLst>
                         <a:ext uri="{28A0092B-C50C-407E-A947-70E740481C1C}">
                           <a14:useLocalDpi xmlns:a14="http://schemas.microsoft.com/office/drawing/2010/main" val="0"/>
@@ -16334,7 +16378,7 @@
                     </pic:cNvPicPr>
                   </pic:nvPicPr>
                   <pic:blipFill>
-                    <a:blip r:embed="rId81">
+                    <a:blip r:embed="rId77">
                       <a:extLst>
                         <a:ext uri="{28A0092B-C50C-407E-A947-70E740481C1C}">
                           <a14:useLocalDpi xmlns:a14="http://schemas.microsoft.com/office/drawing/2010/main" val="0"/>

</xml_diff>